<commit_message>
New document on how to do a pull request
</commit_message>
<xml_diff>
--- a/CodeReviewViaPR.docx
+++ b/CodeReviewViaPR.docx
@@ -2,6 +2,20 @@
 <file path=word/document.xml><?xml version="1.0" encoding="utf-8"?>
 <w:document xmlns:wpc="http://schemas.microsoft.com/office/word/2010/wordprocessingCanvas" xmlns:cx="http://schemas.microsoft.com/office/drawing/2014/chartex" xmlns:cx1="http://schemas.microsoft.com/office/drawing/2015/9/8/chartex" xmlns:cx2="http://schemas.microsoft.com/office/drawing/2015/10/21/chartex" xmlns:cx3="http://schemas.microsoft.com/office/drawing/2016/5/9/chartex" xmlns:cx4="http://schemas.microsoft.com/office/drawing/2016/5/10/chartex" xmlns:cx5="http://schemas.microsoft.com/office/drawing/2016/5/11/chartex" xmlns:cx6="http://schemas.microsoft.com/office/drawing/2016/5/12/chartex" xmlns:cx7="http://schemas.microsoft.com/office/drawing/2016/5/13/chartex" xmlns:cx8="http://schemas.microsoft.com/office/drawing/2016/5/14/chartex" xmlns:mc="http://schemas.openxmlformats.org/markup-compatibility/2006" xmlns:aink="http://schemas.microsoft.com/office/drawing/2016/ink" xmlns:am3d="http://schemas.microsoft.com/office/drawing/2017/model3d" xmlns:o="urn:schemas-microsoft-com:office:office" xmlns:r="http://schemas.openxmlformats.org/officeDocument/2006/relationships" xmlns:m="http://schemas.openxmlformats.org/officeDocument/2006/math" xmlns:v="urn:schemas-microsoft-com:vml" xmlns:wp14="http://schemas.microsoft.com/office/word/2010/wordprocessingDrawing" xmlns:wp="http://schemas.openxmlformats.org/drawingml/2006/wordprocessingDrawing" xmlns:w10="urn:schemas-microsoft-com:office:word" xmlns:w="http://schemas.openxmlformats.org/wordprocessingml/2006/main" xmlns:w14="http://schemas.microsoft.com/office/word/2010/wordml" xmlns:w15="http://schemas.microsoft.com/office/word/2012/wordml" xmlns:w16cid="http://schemas.microsoft.com/office/word/2016/wordml/cid" xmlns:w16se="http://schemas.microsoft.com/office/word/2015/wordml/symex" xmlns:wpg="http://schemas.microsoft.com/office/word/2010/wordprocessingGroup" xmlns:wpi="http://schemas.microsoft.com/office/word/2010/wordprocessingInk" xmlns:wne="http://schemas.microsoft.com/office/word/2006/wordml" xmlns:wps="http://schemas.microsoft.com/office/word/2010/wordprocessingShape" mc:Ignorable="w14 w15 w16se w16cid wp14">
   <w:body>
+    <w:p>
+      <w:r>
+        <w:t xml:space="preserve">Imagine you are </w:t>
+      </w:r>
+      <w:proofErr w:type="spellStart"/>
+      <w:r>
+        <w:t>TyTitan</w:t>
+      </w:r>
+      <w:proofErr w:type="spellEnd"/>
+      <w:r>
+        <w:t xml:space="preserve"> and this is your repository.</w:t>
+      </w:r>
+    </w:p>
+    <w:p/>
     <w:p>
       <w:pPr>
         <w:pStyle w:val="ListParagraph"/>
@@ -26,10 +40,10 @@
               <wp:anchor distT="0" distB="0" distL="114300" distR="114300" simplePos="0" relativeHeight="251659264" behindDoc="0" locked="0" layoutInCell="1" allowOverlap="1">
                 <wp:simplePos x="0" y="0"/>
                 <wp:positionH relativeFrom="column">
-                  <wp:posOffset>668215</wp:posOffset>
+                  <wp:posOffset>950122</wp:posOffset>
                 </wp:positionH>
                 <wp:positionV relativeFrom="paragraph">
-                  <wp:posOffset>1913890</wp:posOffset>
+                  <wp:posOffset>1320503</wp:posOffset>
                 </wp:positionV>
                 <wp:extent cx="1223890" cy="696351"/>
                 <wp:effectExtent l="12700" t="12700" r="8255" b="27940"/>
@@ -1020,7 +1034,7 @@
           </mc:Choice>
           <mc:Fallback>
             <w:pict>
-              <v:shape w14:anchorId="547BD3C2" id="Freeform 4" o:spid="_x0000_s1026" style="position:absolute;margin-left:52.6pt;margin-top:150.7pt;width:96.35pt;height:54.85pt;z-index:251659264;visibility:visible;mso-wrap-style:square;mso-wrap-distance-left:9pt;mso-wrap-distance-top:0;mso-wrap-distance-right:9pt;mso-wrap-distance-bottom:0;mso-position-horizontal:absolute;mso-position-horizontal-relative:text;mso-position-vertical:absolute;mso-position-vertical-relative:text;v-text-anchor:middle" coordsize="1223890,696351" o:gfxdata="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" path="m710419,77372v-16412,2345,-32658,7034,-49237,7034c618450,84406,545789,75492,499403,70338v-9378,-2344,-18624,-5304,-28135,-7033c345759,40486,276891,62868,112542,70338v-4363,1091,-48052,8662,-49237,21102c45308,280400,64812,169297,84407,267286v4016,20084,8106,43434,14067,63305c104445,350493,110456,377741,126610,393895v5978,5978,14607,8656,21101,14068c182835,437234,152832,423739,189914,436098v50247,33499,25800,24035,70339,35170c267287,475957,273793,481555,281354,485335v27194,13597,31917,11969,56271,21102c349447,510870,361330,515214,372794,520505v19041,8788,36880,20150,56271,28135c449633,557109,471268,562708,492370,569742v7034,2345,13908,5235,21101,7033c532228,581464,552449,582196,569742,590843v9378,4689,17963,11525,28135,14068c616216,609496,635465,609071,654148,611945v11816,1818,23446,4689,35169,7033c696351,623667,702503,630078,710419,633046v11194,4198,23376,5069,35169,7034c796929,648637,815073,648955,872197,654148v39859,-2345,79847,-3061,119576,-7034c999150,646376,1005745,642117,1012874,640080v9295,-2656,18757,-4689,28136,-7034c1048044,628357,1054771,623172,1062111,618978v9104,-5202,20131,-7294,28136,-14067c1113028,585635,1137735,566912,1153551,541606r35169,-56271c1181686,436098,1180174,385751,1167619,337625v-2134,-8180,-14870,-8356,-21102,-14068c1124519,303392,1107087,278157,1083213,260252v-18757,-14068,-39692,-25624,-56271,-42203c1007761,198869,1001764,190884,977705,175846v-8891,-5557,-19031,-8866,-28135,-14068c942230,157584,936029,151492,928468,147711v-6631,-3316,-14351,-3966,-21101,-7034c888276,131999,870137,121330,851096,112542v-11464,-5291,-23631,-8940,-35169,-14068c806345,94215,797645,87989,787791,84406,771750,78573,754903,75243,738554,70338v-7101,-2130,-13908,-5235,-21101,-7033c696482,58062,675211,54098,654148,49237v-9419,-2174,-19084,-3640,-28135,-7034c599577,32289,591968,20228,562708,14068,530261,7237,497059,4689,464234,,400929,2345,337408,1299,274320,7034v-14768,1343,-28000,9807,-42203,14068c222858,23880,213360,25791,203982,28135,132686,63784,220769,17644,147711,63305v-41600,26000,-16416,296,-56271,35169c51840,133124,74069,117568,42203,154745v-6473,7552,-15319,13007,-21101,21101c10238,191056,5740,207863,,225083v4139,66227,-10942,102120,28136,147711c33637,379212,42203,382173,49237,386862v7473,11210,22344,36503,35170,42203c97440,434857,112542,433754,126610,436098v14068,9379,27423,19925,42203,28136c175294,467835,183099,468347,189914,471268v9638,4130,19145,8672,28136,14067c232548,494034,245131,505910,260253,513471v36624,18312,75917,30925,112541,49237c463011,607815,364163,559425,464234,604911v9546,4339,18530,9864,28136,14067c520295,631195,546888,648171,576776,654148r70338,14067c654148,672904,659979,680382,668216,682283v22960,5298,46957,4111,70338,7034c752706,691086,766689,694006,780757,696351v44548,-2345,89900,1715,133643,-7034c930979,686001,941481,668743,956603,661182v13263,-6632,42204,-14068,42204,-14068c1005841,642425,1012568,637240,1019908,633046v28053,-16031,35195,-14087,63305,-35169c1103053,582997,1121260,554155,1132450,534572v10404,-18208,17346,-38288,28135,-56270l1181687,443132v19351,-116121,-3247,5952,14067,-63304c1198654,368229,1199007,356000,1202788,344658v3316,-9947,9379,-18757,14068,-28135c1219201,300111,1223890,283865,1223890,267286v,-39927,-1111,-80090,-7034,-119575c1213740,126936,1189552,119164,1174653,112542,1136794,95716,1143900,99357,1104314,91440l457200,98474v-47305,1339,-126819,21131,-175846,28135c258028,129941,234462,131298,211016,133643v-11723,7034,-22321,16430,-35169,21102c159303,160761,67040,168439,63305,168812v-37234,9309,-18468,7034,-56271,7034e" filled="f" strokecolor="#1f3763 [1604]" strokeweight="1pt">
+              <v:shape w14:anchorId="15105760" id="Freeform 4" o:spid="_x0000_s1026" style="position:absolute;margin-left:74.8pt;margin-top:104pt;width:96.35pt;height:54.85pt;z-index:251659264;visibility:visible;mso-wrap-style:square;mso-wrap-distance-left:9pt;mso-wrap-distance-top:0;mso-wrap-distance-right:9pt;mso-wrap-distance-bottom:0;mso-position-horizontal:absolute;mso-position-horizontal-relative:text;mso-position-vertical:absolute;mso-position-vertical-relative:text;v-text-anchor:middle" coordsize="1223890,696351" o:gfxdata="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" path="m710419,77372v-16412,2345,-32658,7034,-49237,7034c618450,84406,545789,75492,499403,70338v-9378,-2344,-18624,-5304,-28135,-7033c345759,40486,276891,62868,112542,70338v-4363,1091,-48052,8662,-49237,21102c45308,280400,64812,169297,84407,267286v4016,20084,8106,43434,14067,63305c104445,350493,110456,377741,126610,393895v5978,5978,14607,8656,21101,14068c182835,437234,152832,423739,189914,436098v50247,33499,25800,24035,70339,35170c267287,475957,273793,481555,281354,485335v27194,13597,31917,11969,56271,21102c349447,510870,361330,515214,372794,520505v19041,8788,36880,20150,56271,28135c449633,557109,471268,562708,492370,569742v7034,2345,13908,5235,21101,7033c532228,581464,552449,582196,569742,590843v9378,4689,17963,11525,28135,14068c616216,609496,635465,609071,654148,611945v11816,1818,23446,4689,35169,7033c696351,623667,702503,630078,710419,633046v11194,4198,23376,5069,35169,7034c796929,648637,815073,648955,872197,654148v39859,-2345,79847,-3061,119576,-7034c999150,646376,1005745,642117,1012874,640080v9295,-2656,18757,-4689,28136,-7034c1048044,628357,1054771,623172,1062111,618978v9104,-5202,20131,-7294,28136,-14067c1113028,585635,1137735,566912,1153551,541606r35169,-56271c1181686,436098,1180174,385751,1167619,337625v-2134,-8180,-14870,-8356,-21102,-14068c1124519,303392,1107087,278157,1083213,260252v-18757,-14068,-39692,-25624,-56271,-42203c1007761,198869,1001764,190884,977705,175846v-8891,-5557,-19031,-8866,-28135,-14068c942230,157584,936029,151492,928468,147711v-6631,-3316,-14351,-3966,-21101,-7034c888276,131999,870137,121330,851096,112542v-11464,-5291,-23631,-8940,-35169,-14068c806345,94215,797645,87989,787791,84406,771750,78573,754903,75243,738554,70338v-7101,-2130,-13908,-5235,-21101,-7033c696482,58062,675211,54098,654148,49237v-9419,-2174,-19084,-3640,-28135,-7034c599577,32289,591968,20228,562708,14068,530261,7237,497059,4689,464234,,400929,2345,337408,1299,274320,7034v-14768,1343,-28000,9807,-42203,14068c222858,23880,213360,25791,203982,28135,132686,63784,220769,17644,147711,63305v-41600,26000,-16416,296,-56271,35169c51840,133124,74069,117568,42203,154745v-6473,7552,-15319,13007,-21101,21101c10238,191056,5740,207863,,225083v4139,66227,-10942,102120,28136,147711c33637,379212,42203,382173,49237,386862v7473,11210,22344,36503,35170,42203c97440,434857,112542,433754,126610,436098v14068,9379,27423,19925,42203,28136c175294,467835,183099,468347,189914,471268v9638,4130,19145,8672,28136,14067c232548,494034,245131,505910,260253,513471v36624,18312,75917,30925,112541,49237c463011,607815,364163,559425,464234,604911v9546,4339,18530,9864,28136,14067c520295,631195,546888,648171,576776,654148r70338,14067c654148,672904,659979,680382,668216,682283v22960,5298,46957,4111,70338,7034c752706,691086,766689,694006,780757,696351v44548,-2345,89900,1715,133643,-7034c930979,686001,941481,668743,956603,661182v13263,-6632,42204,-14068,42204,-14068c1005841,642425,1012568,637240,1019908,633046v28053,-16031,35195,-14087,63305,-35169c1103053,582997,1121260,554155,1132450,534572v10404,-18208,17346,-38288,28135,-56270l1181687,443132v19351,-116121,-3247,5952,14067,-63304c1198654,368229,1199007,356000,1202788,344658v3316,-9947,9379,-18757,14068,-28135c1219201,300111,1223890,283865,1223890,267286v,-39927,-1111,-80090,-7034,-119575c1213740,126936,1189552,119164,1174653,112542,1136794,95716,1143900,99357,1104314,91440l457200,98474v-47305,1339,-126819,21131,-175846,28135c258028,129941,234462,131298,211016,133643v-11723,7034,-22321,16430,-35169,21102c159303,160761,67040,168439,63305,168812v-37234,9309,-18468,7034,-56271,7034e" filled="f" strokecolor="#1f3763 [1604]" strokeweight="1pt">
                 <v:stroke joinstyle="miter"/>
                 <v:path arrowok="t" o:connecttype="custom" o:connectlocs="710419,77372;661182,84406;499403,70338;471268,63305;112542,70338;63305,91440;84407,267286;98474,330591;126610,393895;147711,407963;189914,436098;260253,471268;281354,485335;337625,506437;372794,520505;429065,548640;492370,569742;513471,576775;569742,590843;597877,604911;654148,611945;689317,618978;710419,633046;745588,640080;872197,654148;991773,647114;1012874,640080;1041010,633046;1062111,618978;1090247,604911;1153551,541606;1188720,485335;1167619,337625;1146517,323557;1083213,260252;1026942,218049;977705,175846;949570,161778;928468,147711;907367,140677;851096,112542;815927,98474;787791,84406;738554,70338;717453,63305;654148,49237;626013,42203;562708,14068;464234,0;274320,7034;232117,21102;203982,28135;147711,63305;91440,98474;42203,154745;21102,175846;0,225083;28136,372794;49237,386862;84407,429065;126610,436098;168813,464234;189914,471268;218050,485335;260253,513471;372794,562708;464234,604911;492370,618978;576776,654148;647114,668215;668216,682283;738554,689317;780757,696351;914400,689317;956603,661182;998807,647114;1019908,633046;1083213,597877;1132450,534572;1160585,478302;1181687,443132;1195754,379828;1202788,344658;1216856,316523;1223890,267286;1216856,147711;1174653,112542;1104314,91440;457200,98474;281354,126609;211016,133643;175847,154745;63305,168812;7034,175846" o:connectangles="0,0,0,0,0,0,0,0,0,0,0,0,0,0,0,0,0,0,0,0,0,0,0,0,0,0,0,0,0,0,0,0,0,0,0,0,0,0,0,0,0,0,0,0,0,0,0,0,0,0,0,0,0,0,0,0,0,0,0,0,0,0,0,0,0,0,0,0,0,0,0,0,0,0,0,0,0,0,0,0,0,0,0,0,0,0,0,0,0,0,0,0,0,0"/>
               </v:shape>
@@ -1029,14 +1043,11 @@
         </mc:AlternateContent>
       </w:r>
       <w:r>
-        <w:rPr>
-          <w:noProof/>
-        </w:rPr>
         <w:drawing>
-          <wp:inline distT="0" distB="0" distL="0" distR="0">
-            <wp:extent cx="5951319" cy="2350008"/>
-            <wp:effectExtent l="12700" t="12700" r="17780" b="12700"/>
-            <wp:docPr id="2" name="Picture 2"/>
+          <wp:inline distT="0" distB="0" distL="0" distR="0" wp14:anchorId="6D3515D8" wp14:editId="63C82DC3">
+            <wp:extent cx="5943600" cy="2888615"/>
+            <wp:effectExtent l="0" t="0" r="0" b="0"/>
+            <wp:docPr id="1" name="Picture 1"/>
             <wp:cNvGraphicFramePr>
               <a:graphicFrameLocks xmlns:a="http://schemas.openxmlformats.org/drawingml/2006/main" noChangeAspect="1"/>
             </wp:cNvGraphicFramePr>
@@ -1044,17 +1055,11 @@
               <a:graphicData uri="http://schemas.openxmlformats.org/drawingml/2006/picture">
                 <pic:pic xmlns:pic="http://schemas.openxmlformats.org/drawingml/2006/picture">
                   <pic:nvPicPr>
-                    <pic:cNvPr id="2" name="Screen Shot 2019-01-14 at 1.32.11 PM.png"/>
+                    <pic:cNvPr id="1" name=""/>
                     <pic:cNvPicPr/>
                   </pic:nvPicPr>
                   <pic:blipFill>
-                    <a:blip r:embed="rId5">
-                      <a:extLst>
-                        <a:ext uri="{28A0092B-C50C-407E-A947-70E740481C1C}">
-                          <a14:useLocalDpi xmlns:a14="http://schemas.microsoft.com/office/drawing/2010/main" val="0"/>
-                        </a:ext>
-                      </a:extLst>
-                    </a:blip>
+                    <a:blip r:embed="rId7"/>
                     <a:stretch>
                       <a:fillRect/>
                     </a:stretch>
@@ -1062,16 +1067,11 @@
                   <pic:spPr>
                     <a:xfrm>
                       <a:off x="0" y="0"/>
-                      <a:ext cx="5951319" cy="2350008"/>
+                      <a:ext cx="5943600" cy="2888615"/>
                     </a:xfrm>
                     <a:prstGeom prst="rect">
                       <a:avLst/>
                     </a:prstGeom>
-                    <a:ln>
-                      <a:solidFill>
-                        <a:srgbClr val="FF0000"/>
-                      </a:solidFill>
-                    </a:ln>
                   </pic:spPr>
                 </pic:pic>
               </a:graphicData>
@@ -1135,6 +1135,754 @@
     </w:p>
     <w:p/>
     <w:p>
+      <w:pPr>
+        <w:pStyle w:val="ListParagraph"/>
+      </w:pPr>
+      <w:r>
+        <w:rPr>
+          <w:noProof/>
+        </w:rPr>
+        <mc:AlternateContent>
+          <mc:Choice Requires="wps">
+            <w:drawing>
+              <wp:anchor distT="0" distB="0" distL="114300" distR="114300" simplePos="0" relativeHeight="251660288" behindDoc="0" locked="0" layoutInCell="1" allowOverlap="1">
+                <wp:simplePos x="0" y="0"/>
+                <wp:positionH relativeFrom="column">
+                  <wp:posOffset>1754046</wp:posOffset>
+                </wp:positionH>
+                <wp:positionV relativeFrom="paragraph">
+                  <wp:posOffset>386080</wp:posOffset>
+                </wp:positionV>
+                <wp:extent cx="1485143" cy="471268"/>
+                <wp:effectExtent l="0" t="0" r="26670" b="24130"/>
+                <wp:wrapNone/>
+                <wp:docPr id="5" name="Freeform 5"/>
+                <wp:cNvGraphicFramePr/>
+                <a:graphic xmlns:a="http://schemas.openxmlformats.org/drawingml/2006/main">
+                  <a:graphicData uri="http://schemas.microsoft.com/office/word/2010/wordprocessingShape">
+                    <wps:wsp>
+                      <wps:cNvSpPr/>
+                      <wps:spPr>
+                        <a:xfrm>
+                          <a:off x="0" y="0"/>
+                          <a:ext cx="1485143" cy="471268"/>
+                        </a:xfrm>
+                        <a:custGeom>
+                          <a:avLst/>
+                          <a:gdLst>
+                            <a:gd name="connsiteX0" fmla="*/ 873198 w 1485143"/>
+                            <a:gd name="connsiteY0" fmla="*/ 49237 h 471268"/>
+                            <a:gd name="connsiteX1" fmla="*/ 176847 w 1485143"/>
+                            <a:gd name="connsiteY1" fmla="*/ 56271 h 471268"/>
+                            <a:gd name="connsiteX2" fmla="*/ 155746 w 1485143"/>
+                            <a:gd name="connsiteY2" fmla="*/ 70339 h 471268"/>
+                            <a:gd name="connsiteX3" fmla="*/ 113543 w 1485143"/>
+                            <a:gd name="connsiteY3" fmla="*/ 112542 h 471268"/>
+                            <a:gd name="connsiteX4" fmla="*/ 99475 w 1485143"/>
+                            <a:gd name="connsiteY4" fmla="*/ 154745 h 471268"/>
+                            <a:gd name="connsiteX5" fmla="*/ 106509 w 1485143"/>
+                            <a:gd name="connsiteY5" fmla="*/ 295422 h 471268"/>
+                            <a:gd name="connsiteX6" fmla="*/ 148712 w 1485143"/>
+                            <a:gd name="connsiteY6" fmla="*/ 358726 h 471268"/>
+                            <a:gd name="connsiteX7" fmla="*/ 190915 w 1485143"/>
+                            <a:gd name="connsiteY7" fmla="*/ 386862 h 471268"/>
+                            <a:gd name="connsiteX8" fmla="*/ 331592 w 1485143"/>
+                            <a:gd name="connsiteY8" fmla="*/ 407963 h 471268"/>
+                            <a:gd name="connsiteX9" fmla="*/ 908367 w 1485143"/>
+                            <a:gd name="connsiteY9" fmla="*/ 407963 h 471268"/>
+                            <a:gd name="connsiteX10" fmla="*/ 950570 w 1485143"/>
+                            <a:gd name="connsiteY10" fmla="*/ 400929 h 471268"/>
+                            <a:gd name="connsiteX11" fmla="*/ 1020909 w 1485143"/>
+                            <a:gd name="connsiteY11" fmla="*/ 386862 h 471268"/>
+                            <a:gd name="connsiteX12" fmla="*/ 1042010 w 1485143"/>
+                            <a:gd name="connsiteY12" fmla="*/ 372794 h 471268"/>
+                            <a:gd name="connsiteX13" fmla="*/ 1084213 w 1485143"/>
+                            <a:gd name="connsiteY13" fmla="*/ 358726 h 471268"/>
+                            <a:gd name="connsiteX14" fmla="*/ 1119383 w 1485143"/>
+                            <a:gd name="connsiteY14" fmla="*/ 344659 h 471268"/>
+                            <a:gd name="connsiteX15" fmla="*/ 1168619 w 1485143"/>
+                            <a:gd name="connsiteY15" fmla="*/ 295422 h 471268"/>
+                            <a:gd name="connsiteX16" fmla="*/ 1189721 w 1485143"/>
+                            <a:gd name="connsiteY16" fmla="*/ 281354 h 471268"/>
+                            <a:gd name="connsiteX17" fmla="*/ 1196755 w 1485143"/>
+                            <a:gd name="connsiteY17" fmla="*/ 189914 h 471268"/>
+                            <a:gd name="connsiteX18" fmla="*/ 1154552 w 1485143"/>
+                            <a:gd name="connsiteY18" fmla="*/ 147711 h 471268"/>
+                            <a:gd name="connsiteX19" fmla="*/ 1112349 w 1485143"/>
+                            <a:gd name="connsiteY19" fmla="*/ 112542 h 471268"/>
+                            <a:gd name="connsiteX20" fmla="*/ 1077179 w 1485143"/>
+                            <a:gd name="connsiteY20" fmla="*/ 84406 h 471268"/>
+                            <a:gd name="connsiteX21" fmla="*/ 1034976 w 1485143"/>
+                            <a:gd name="connsiteY21" fmla="*/ 70339 h 471268"/>
+                            <a:gd name="connsiteX22" fmla="*/ 985739 w 1485143"/>
+                            <a:gd name="connsiteY22" fmla="*/ 56271 h 471268"/>
+                            <a:gd name="connsiteX23" fmla="*/ 943536 w 1485143"/>
+                            <a:gd name="connsiteY23" fmla="*/ 35169 h 471268"/>
+                            <a:gd name="connsiteX24" fmla="*/ 915401 w 1485143"/>
+                            <a:gd name="connsiteY24" fmla="*/ 21102 h 471268"/>
+                            <a:gd name="connsiteX25" fmla="*/ 838029 w 1485143"/>
+                            <a:gd name="connsiteY25" fmla="*/ 7034 h 471268"/>
+                            <a:gd name="connsiteX26" fmla="*/ 809893 w 1485143"/>
+                            <a:gd name="connsiteY26" fmla="*/ 0 h 471268"/>
+                            <a:gd name="connsiteX27" fmla="*/ 155746 w 1485143"/>
+                            <a:gd name="connsiteY27" fmla="*/ 7034 h 471268"/>
+                            <a:gd name="connsiteX28" fmla="*/ 85407 w 1485143"/>
+                            <a:gd name="connsiteY28" fmla="*/ 21102 h 471268"/>
+                            <a:gd name="connsiteX29" fmla="*/ 64306 w 1485143"/>
+                            <a:gd name="connsiteY29" fmla="*/ 35169 h 471268"/>
+                            <a:gd name="connsiteX30" fmla="*/ 22103 w 1485143"/>
+                            <a:gd name="connsiteY30" fmla="*/ 77373 h 471268"/>
+                            <a:gd name="connsiteX31" fmla="*/ 15069 w 1485143"/>
+                            <a:gd name="connsiteY31" fmla="*/ 98474 h 471268"/>
+                            <a:gd name="connsiteX32" fmla="*/ 1001 w 1485143"/>
+                            <a:gd name="connsiteY32" fmla="*/ 126609 h 471268"/>
+                            <a:gd name="connsiteX33" fmla="*/ 8035 w 1485143"/>
+                            <a:gd name="connsiteY33" fmla="*/ 218049 h 471268"/>
+                            <a:gd name="connsiteX34" fmla="*/ 36170 w 1485143"/>
+                            <a:gd name="connsiteY34" fmla="*/ 239151 h 471268"/>
+                            <a:gd name="connsiteX35" fmla="*/ 57272 w 1485143"/>
+                            <a:gd name="connsiteY35" fmla="*/ 267286 h 471268"/>
+                            <a:gd name="connsiteX36" fmla="*/ 92441 w 1485143"/>
+                            <a:gd name="connsiteY36" fmla="*/ 288388 h 471268"/>
+                            <a:gd name="connsiteX37" fmla="*/ 113543 w 1485143"/>
+                            <a:gd name="connsiteY37" fmla="*/ 302456 h 471268"/>
+                            <a:gd name="connsiteX38" fmla="*/ 148712 w 1485143"/>
+                            <a:gd name="connsiteY38" fmla="*/ 316523 h 471268"/>
+                            <a:gd name="connsiteX39" fmla="*/ 197949 w 1485143"/>
+                            <a:gd name="connsiteY39" fmla="*/ 337625 h 471268"/>
+                            <a:gd name="connsiteX40" fmla="*/ 226084 w 1485143"/>
+                            <a:gd name="connsiteY40" fmla="*/ 351693 h 471268"/>
+                            <a:gd name="connsiteX41" fmla="*/ 254219 w 1485143"/>
+                            <a:gd name="connsiteY41" fmla="*/ 372794 h 471268"/>
+                            <a:gd name="connsiteX42" fmla="*/ 310490 w 1485143"/>
+                            <a:gd name="connsiteY42" fmla="*/ 386862 h 471268"/>
+                            <a:gd name="connsiteX43" fmla="*/ 401930 w 1485143"/>
+                            <a:gd name="connsiteY43" fmla="*/ 414997 h 471268"/>
+                            <a:gd name="connsiteX44" fmla="*/ 444133 w 1485143"/>
+                            <a:gd name="connsiteY44" fmla="*/ 436099 h 471268"/>
+                            <a:gd name="connsiteX45" fmla="*/ 549641 w 1485143"/>
+                            <a:gd name="connsiteY45" fmla="*/ 457200 h 471268"/>
+                            <a:gd name="connsiteX46" fmla="*/ 612946 w 1485143"/>
+                            <a:gd name="connsiteY46" fmla="*/ 471268 h 471268"/>
+                            <a:gd name="connsiteX47" fmla="*/ 880232 w 1485143"/>
+                            <a:gd name="connsiteY47" fmla="*/ 464234 h 471268"/>
+                            <a:gd name="connsiteX48" fmla="*/ 908367 w 1485143"/>
+                            <a:gd name="connsiteY48" fmla="*/ 457200 h 471268"/>
+                            <a:gd name="connsiteX49" fmla="*/ 950570 w 1485143"/>
+                            <a:gd name="connsiteY49" fmla="*/ 450166 h 471268"/>
+                            <a:gd name="connsiteX50" fmla="*/ 1027943 w 1485143"/>
+                            <a:gd name="connsiteY50" fmla="*/ 436099 h 471268"/>
+                            <a:gd name="connsiteX51" fmla="*/ 1077179 w 1485143"/>
+                            <a:gd name="connsiteY51" fmla="*/ 422031 h 471268"/>
+                            <a:gd name="connsiteX52" fmla="*/ 1126416 w 1485143"/>
+                            <a:gd name="connsiteY52" fmla="*/ 407963 h 471268"/>
+                            <a:gd name="connsiteX53" fmla="*/ 1217856 w 1485143"/>
+                            <a:gd name="connsiteY53" fmla="*/ 365760 h 471268"/>
+                            <a:gd name="connsiteX54" fmla="*/ 1302263 w 1485143"/>
+                            <a:gd name="connsiteY54" fmla="*/ 344659 h 471268"/>
+                            <a:gd name="connsiteX55" fmla="*/ 1323364 w 1485143"/>
+                            <a:gd name="connsiteY55" fmla="*/ 330591 h 471268"/>
+                            <a:gd name="connsiteX56" fmla="*/ 1393703 w 1485143"/>
+                            <a:gd name="connsiteY56" fmla="*/ 309489 h 471268"/>
+                            <a:gd name="connsiteX57" fmla="*/ 1449973 w 1485143"/>
+                            <a:gd name="connsiteY57" fmla="*/ 274320 h 471268"/>
+                            <a:gd name="connsiteX58" fmla="*/ 1485143 w 1485143"/>
+                            <a:gd name="connsiteY58" fmla="*/ 232117 h 471268"/>
+                            <a:gd name="connsiteX59" fmla="*/ 1478109 w 1485143"/>
+                            <a:gd name="connsiteY59" fmla="*/ 175846 h 471268"/>
+                            <a:gd name="connsiteX60" fmla="*/ 1449973 w 1485143"/>
+                            <a:gd name="connsiteY60" fmla="*/ 161779 h 471268"/>
+                            <a:gd name="connsiteX61" fmla="*/ 1421838 w 1485143"/>
+                            <a:gd name="connsiteY61" fmla="*/ 140677 h 471268"/>
+                            <a:gd name="connsiteX62" fmla="*/ 1295229 w 1485143"/>
+                            <a:gd name="connsiteY62" fmla="*/ 105508 h 471268"/>
+                            <a:gd name="connsiteX63" fmla="*/ 1203789 w 1485143"/>
+                            <a:gd name="connsiteY63" fmla="*/ 98474 h 471268"/>
+                            <a:gd name="connsiteX64" fmla="*/ 556675 w 1485143"/>
+                            <a:gd name="connsiteY64" fmla="*/ 98474 h 471268"/>
+                            <a:gd name="connsiteX65" fmla="*/ 521506 w 1485143"/>
+                            <a:gd name="connsiteY65" fmla="*/ 105508 h 471268"/>
+                            <a:gd name="connsiteX66" fmla="*/ 204983 w 1485143"/>
+                            <a:gd name="connsiteY66" fmla="*/ 119576 h 471268"/>
+                          </a:gdLst>
+                          <a:ahLst/>
+                          <a:cxnLst>
+                            <a:cxn ang="0">
+                              <a:pos x="connsiteX0" y="connsiteY0"/>
+                            </a:cxn>
+                            <a:cxn ang="0">
+                              <a:pos x="connsiteX1" y="connsiteY1"/>
+                            </a:cxn>
+                            <a:cxn ang="0">
+                              <a:pos x="connsiteX2" y="connsiteY2"/>
+                            </a:cxn>
+                            <a:cxn ang="0">
+                              <a:pos x="connsiteX3" y="connsiteY3"/>
+                            </a:cxn>
+                            <a:cxn ang="0">
+                              <a:pos x="connsiteX4" y="connsiteY4"/>
+                            </a:cxn>
+                            <a:cxn ang="0">
+                              <a:pos x="connsiteX5" y="connsiteY5"/>
+                            </a:cxn>
+                            <a:cxn ang="0">
+                              <a:pos x="connsiteX6" y="connsiteY6"/>
+                            </a:cxn>
+                            <a:cxn ang="0">
+                              <a:pos x="connsiteX7" y="connsiteY7"/>
+                            </a:cxn>
+                            <a:cxn ang="0">
+                              <a:pos x="connsiteX8" y="connsiteY8"/>
+                            </a:cxn>
+                            <a:cxn ang="0">
+                              <a:pos x="connsiteX9" y="connsiteY9"/>
+                            </a:cxn>
+                            <a:cxn ang="0">
+                              <a:pos x="connsiteX10" y="connsiteY10"/>
+                            </a:cxn>
+                            <a:cxn ang="0">
+                              <a:pos x="connsiteX11" y="connsiteY11"/>
+                            </a:cxn>
+                            <a:cxn ang="0">
+                              <a:pos x="connsiteX12" y="connsiteY12"/>
+                            </a:cxn>
+                            <a:cxn ang="0">
+                              <a:pos x="connsiteX13" y="connsiteY13"/>
+                            </a:cxn>
+                            <a:cxn ang="0">
+                              <a:pos x="connsiteX14" y="connsiteY14"/>
+                            </a:cxn>
+                            <a:cxn ang="0">
+                              <a:pos x="connsiteX15" y="connsiteY15"/>
+                            </a:cxn>
+                            <a:cxn ang="0">
+                              <a:pos x="connsiteX16" y="connsiteY16"/>
+                            </a:cxn>
+                            <a:cxn ang="0">
+                              <a:pos x="connsiteX17" y="connsiteY17"/>
+                            </a:cxn>
+                            <a:cxn ang="0">
+                              <a:pos x="connsiteX18" y="connsiteY18"/>
+                            </a:cxn>
+                            <a:cxn ang="0">
+                              <a:pos x="connsiteX19" y="connsiteY19"/>
+                            </a:cxn>
+                            <a:cxn ang="0">
+                              <a:pos x="connsiteX20" y="connsiteY20"/>
+                            </a:cxn>
+                            <a:cxn ang="0">
+                              <a:pos x="connsiteX21" y="connsiteY21"/>
+                            </a:cxn>
+                            <a:cxn ang="0">
+                              <a:pos x="connsiteX22" y="connsiteY22"/>
+                            </a:cxn>
+                            <a:cxn ang="0">
+                              <a:pos x="connsiteX23" y="connsiteY23"/>
+                            </a:cxn>
+                            <a:cxn ang="0">
+                              <a:pos x="connsiteX24" y="connsiteY24"/>
+                            </a:cxn>
+                            <a:cxn ang="0">
+                              <a:pos x="connsiteX25" y="connsiteY25"/>
+                            </a:cxn>
+                            <a:cxn ang="0">
+                              <a:pos x="connsiteX26" y="connsiteY26"/>
+                            </a:cxn>
+                            <a:cxn ang="0">
+                              <a:pos x="connsiteX27" y="connsiteY27"/>
+                            </a:cxn>
+                            <a:cxn ang="0">
+                              <a:pos x="connsiteX28" y="connsiteY28"/>
+                            </a:cxn>
+                            <a:cxn ang="0">
+                              <a:pos x="connsiteX29" y="connsiteY29"/>
+                            </a:cxn>
+                            <a:cxn ang="0">
+                              <a:pos x="connsiteX30" y="connsiteY30"/>
+                            </a:cxn>
+                            <a:cxn ang="0">
+                              <a:pos x="connsiteX31" y="connsiteY31"/>
+                            </a:cxn>
+                            <a:cxn ang="0">
+                              <a:pos x="connsiteX32" y="connsiteY32"/>
+                            </a:cxn>
+                            <a:cxn ang="0">
+                              <a:pos x="connsiteX33" y="connsiteY33"/>
+                            </a:cxn>
+                            <a:cxn ang="0">
+                              <a:pos x="connsiteX34" y="connsiteY34"/>
+                            </a:cxn>
+                            <a:cxn ang="0">
+                              <a:pos x="connsiteX35" y="connsiteY35"/>
+                            </a:cxn>
+                            <a:cxn ang="0">
+                              <a:pos x="connsiteX36" y="connsiteY36"/>
+                            </a:cxn>
+                            <a:cxn ang="0">
+                              <a:pos x="connsiteX37" y="connsiteY37"/>
+                            </a:cxn>
+                            <a:cxn ang="0">
+                              <a:pos x="connsiteX38" y="connsiteY38"/>
+                            </a:cxn>
+                            <a:cxn ang="0">
+                              <a:pos x="connsiteX39" y="connsiteY39"/>
+                            </a:cxn>
+                            <a:cxn ang="0">
+                              <a:pos x="connsiteX40" y="connsiteY40"/>
+                            </a:cxn>
+                            <a:cxn ang="0">
+                              <a:pos x="connsiteX41" y="connsiteY41"/>
+                            </a:cxn>
+                            <a:cxn ang="0">
+                              <a:pos x="connsiteX42" y="connsiteY42"/>
+                            </a:cxn>
+                            <a:cxn ang="0">
+                              <a:pos x="connsiteX43" y="connsiteY43"/>
+                            </a:cxn>
+                            <a:cxn ang="0">
+                              <a:pos x="connsiteX44" y="connsiteY44"/>
+                            </a:cxn>
+                            <a:cxn ang="0">
+                              <a:pos x="connsiteX45" y="connsiteY45"/>
+                            </a:cxn>
+                            <a:cxn ang="0">
+                              <a:pos x="connsiteX46" y="connsiteY46"/>
+                            </a:cxn>
+                            <a:cxn ang="0">
+                              <a:pos x="connsiteX47" y="connsiteY47"/>
+                            </a:cxn>
+                            <a:cxn ang="0">
+                              <a:pos x="connsiteX48" y="connsiteY48"/>
+                            </a:cxn>
+                            <a:cxn ang="0">
+                              <a:pos x="connsiteX49" y="connsiteY49"/>
+                            </a:cxn>
+                            <a:cxn ang="0">
+                              <a:pos x="connsiteX50" y="connsiteY50"/>
+                            </a:cxn>
+                            <a:cxn ang="0">
+                              <a:pos x="connsiteX51" y="connsiteY51"/>
+                            </a:cxn>
+                            <a:cxn ang="0">
+                              <a:pos x="connsiteX52" y="connsiteY52"/>
+                            </a:cxn>
+                            <a:cxn ang="0">
+                              <a:pos x="connsiteX53" y="connsiteY53"/>
+                            </a:cxn>
+                            <a:cxn ang="0">
+                              <a:pos x="connsiteX54" y="connsiteY54"/>
+                            </a:cxn>
+                            <a:cxn ang="0">
+                              <a:pos x="connsiteX55" y="connsiteY55"/>
+                            </a:cxn>
+                            <a:cxn ang="0">
+                              <a:pos x="connsiteX56" y="connsiteY56"/>
+                            </a:cxn>
+                            <a:cxn ang="0">
+                              <a:pos x="connsiteX57" y="connsiteY57"/>
+                            </a:cxn>
+                            <a:cxn ang="0">
+                              <a:pos x="connsiteX58" y="connsiteY58"/>
+                            </a:cxn>
+                            <a:cxn ang="0">
+                              <a:pos x="connsiteX59" y="connsiteY59"/>
+                            </a:cxn>
+                            <a:cxn ang="0">
+                              <a:pos x="connsiteX60" y="connsiteY60"/>
+                            </a:cxn>
+                            <a:cxn ang="0">
+                              <a:pos x="connsiteX61" y="connsiteY61"/>
+                            </a:cxn>
+                            <a:cxn ang="0">
+                              <a:pos x="connsiteX62" y="connsiteY62"/>
+                            </a:cxn>
+                            <a:cxn ang="0">
+                              <a:pos x="connsiteX63" y="connsiteY63"/>
+                            </a:cxn>
+                            <a:cxn ang="0">
+                              <a:pos x="connsiteX64" y="connsiteY64"/>
+                            </a:cxn>
+                            <a:cxn ang="0">
+                              <a:pos x="connsiteX65" y="connsiteY65"/>
+                            </a:cxn>
+                            <a:cxn ang="0">
+                              <a:pos x="connsiteX66" y="connsiteY66"/>
+                            </a:cxn>
+                          </a:cxnLst>
+                          <a:rect l="l" t="t" r="r" b="b"/>
+                          <a:pathLst>
+                            <a:path w="1485143" h="471268">
+                              <a:moveTo>
+                                <a:pt x="873198" y="49237"/>
+                              </a:moveTo>
+                              <a:lnTo>
+                                <a:pt x="176847" y="56271"/>
+                              </a:lnTo>
+                              <a:cubicBezTo>
+                                <a:pt x="168397" y="56520"/>
+                                <a:pt x="162064" y="64723"/>
+                                <a:pt x="155746" y="70339"/>
+                              </a:cubicBezTo>
+                              <a:cubicBezTo>
+                                <a:pt x="140877" y="83556"/>
+                                <a:pt x="113543" y="112542"/>
+                                <a:pt x="113543" y="112542"/>
+                              </a:cubicBezTo>
+                              <a:cubicBezTo>
+                                <a:pt x="108854" y="126610"/>
+                                <a:pt x="98734" y="139935"/>
+                                <a:pt x="99475" y="154745"/>
+                              </a:cubicBezTo>
+                              <a:cubicBezTo>
+                                <a:pt x="101820" y="201637"/>
+                                <a:pt x="95492" y="249782"/>
+                                <a:pt x="106509" y="295422"/>
+                              </a:cubicBezTo>
+                              <a:cubicBezTo>
+                                <a:pt x="112460" y="320075"/>
+                                <a:pt x="127611" y="344658"/>
+                                <a:pt x="148712" y="358726"/>
+                              </a:cubicBezTo>
+                              <a:cubicBezTo>
+                                <a:pt x="162780" y="368105"/>
+                                <a:pt x="174512" y="382762"/>
+                                <a:pt x="190915" y="386862"/>
+                              </a:cubicBezTo>
+                              <a:cubicBezTo>
+                                <a:pt x="274576" y="407776"/>
+                                <a:pt x="227919" y="399323"/>
+                                <a:pt x="331592" y="407963"/>
+                              </a:cubicBezTo>
+                              <a:cubicBezTo>
+                                <a:pt x="535977" y="459061"/>
+                                <a:pt x="372467" y="420723"/>
+                                <a:pt x="908367" y="407963"/>
+                              </a:cubicBezTo>
+                              <a:cubicBezTo>
+                                <a:pt x="922625" y="407624"/>
+                                <a:pt x="936553" y="403557"/>
+                                <a:pt x="950570" y="400929"/>
+                              </a:cubicBezTo>
+                              <a:cubicBezTo>
+                                <a:pt x="974071" y="396523"/>
+                                <a:pt x="1020909" y="386862"/>
+                                <a:pt x="1020909" y="386862"/>
+                              </a:cubicBezTo>
+                              <a:cubicBezTo>
+                                <a:pt x="1027943" y="382173"/>
+                                <a:pt x="1034285" y="376227"/>
+                                <a:pt x="1042010" y="372794"/>
+                              </a:cubicBezTo>
+                              <a:cubicBezTo>
+                                <a:pt x="1055561" y="366771"/>
+                                <a:pt x="1070445" y="364233"/>
+                                <a:pt x="1084213" y="358726"/>
+                              </a:cubicBezTo>
+                              <a:lnTo>
+                                <a:pt x="1119383" y="344659"/>
+                              </a:lnTo>
+                              <a:cubicBezTo>
+                                <a:pt x="1131762" y="307517"/>
+                                <a:pt x="1120247" y="327670"/>
+                                <a:pt x="1168619" y="295422"/>
+                              </a:cubicBezTo>
+                              <a:lnTo>
+                                <a:pt x="1189721" y="281354"/>
+                              </a:lnTo>
+                              <a:cubicBezTo>
+                                <a:pt x="1206588" y="247621"/>
+                                <a:pt x="1218506" y="236523"/>
+                                <a:pt x="1196755" y="189914"/>
+                              </a:cubicBezTo>
+                              <a:cubicBezTo>
+                                <a:pt x="1188342" y="171886"/>
+                                <a:pt x="1163449" y="165505"/>
+                                <a:pt x="1154552" y="147711"/>
+                              </a:cubicBezTo>
+                              <a:cubicBezTo>
+                                <a:pt x="1136161" y="110930"/>
+                                <a:pt x="1150656" y="122119"/>
+                                <a:pt x="1112349" y="112542"/>
+                              </a:cubicBezTo>
+                              <a:cubicBezTo>
+                                <a:pt x="1100626" y="103163"/>
+                                <a:pt x="1090359" y="91595"/>
+                                <a:pt x="1077179" y="84406"/>
+                              </a:cubicBezTo>
+                              <a:cubicBezTo>
+                                <a:pt x="1064161" y="77305"/>
+                                <a:pt x="1049179" y="74600"/>
+                                <a:pt x="1034976" y="70339"/>
+                              </a:cubicBezTo>
+                              <a:cubicBezTo>
+                                <a:pt x="946680" y="43851"/>
+                                <a:pt x="1056638" y="79904"/>
+                                <a:pt x="985739" y="56271"/>
+                              </a:cubicBezTo>
+                              <a:cubicBezTo>
+                                <a:pt x="945192" y="29238"/>
+                                <a:pt x="984303" y="52640"/>
+                                <a:pt x="943536" y="35169"/>
+                              </a:cubicBezTo>
+                              <a:cubicBezTo>
+                                <a:pt x="933899" y="31039"/>
+                                <a:pt x="925532" y="23804"/>
+                                <a:pt x="915401" y="21102"/>
+                              </a:cubicBezTo>
+                              <a:cubicBezTo>
+                                <a:pt x="890073" y="14348"/>
+                                <a:pt x="863733" y="12175"/>
+                                <a:pt x="838029" y="7034"/>
+                              </a:cubicBezTo>
+                              <a:cubicBezTo>
+                                <a:pt x="828549" y="5138"/>
+                                <a:pt x="819272" y="2345"/>
+                                <a:pt x="809893" y="0"/>
+                              </a:cubicBezTo>
+                              <a:lnTo>
+                                <a:pt x="155746" y="7034"/>
+                              </a:lnTo>
+                              <a:cubicBezTo>
+                                <a:pt x="142244" y="7304"/>
+                                <a:pt x="102973" y="12319"/>
+                                <a:pt x="85407" y="21102"/>
+                              </a:cubicBezTo>
+                              <a:cubicBezTo>
+                                <a:pt x="77846" y="24882"/>
+                                <a:pt x="70624" y="29553"/>
+                                <a:pt x="64306" y="35169"/>
+                              </a:cubicBezTo>
+                              <a:cubicBezTo>
+                                <a:pt x="49436" y="48387"/>
+                                <a:pt x="22103" y="77373"/>
+                                <a:pt x="22103" y="77373"/>
+                              </a:cubicBezTo>
+                              <a:cubicBezTo>
+                                <a:pt x="19758" y="84407"/>
+                                <a:pt x="17990" y="91659"/>
+                                <a:pt x="15069" y="98474"/>
+                              </a:cubicBezTo>
+                              <a:cubicBezTo>
+                                <a:pt x="10938" y="108112"/>
+                                <a:pt x="1617" y="116142"/>
+                                <a:pt x="1001" y="126609"/>
+                              </a:cubicBezTo>
+                              <a:cubicBezTo>
+                                <a:pt x="-794" y="157126"/>
+                                <a:pt x="-1083" y="188870"/>
+                                <a:pt x="8035" y="218049"/>
+                              </a:cubicBezTo>
+                              <a:cubicBezTo>
+                                <a:pt x="11532" y="229238"/>
+                                <a:pt x="27881" y="230862"/>
+                                <a:pt x="36170" y="239151"/>
+                              </a:cubicBezTo>
+                              <a:cubicBezTo>
+                                <a:pt x="44459" y="247440"/>
+                                <a:pt x="48449" y="259566"/>
+                                <a:pt x="57272" y="267286"/>
+                              </a:cubicBezTo>
+                              <a:cubicBezTo>
+                                <a:pt x="67561" y="276289"/>
+                                <a:pt x="80848" y="281142"/>
+                                <a:pt x="92441" y="288388"/>
+                              </a:cubicBezTo>
+                              <a:cubicBezTo>
+                                <a:pt x="99610" y="292869"/>
+                                <a:pt x="105982" y="298675"/>
+                                <a:pt x="113543" y="302456"/>
+                              </a:cubicBezTo>
+                              <a:cubicBezTo>
+                                <a:pt x="124836" y="308102"/>
+                                <a:pt x="137419" y="310876"/>
+                                <a:pt x="148712" y="316523"/>
+                              </a:cubicBezTo>
+                              <a:cubicBezTo>
+                                <a:pt x="197290" y="340812"/>
+                                <a:pt x="139388" y="322985"/>
+                                <a:pt x="197949" y="337625"/>
+                              </a:cubicBezTo>
+                              <a:cubicBezTo>
+                                <a:pt x="207327" y="342314"/>
+                                <a:pt x="217192" y="346136"/>
+                                <a:pt x="226084" y="351693"/>
+                              </a:cubicBezTo>
+                              <a:cubicBezTo>
+                                <a:pt x="236025" y="357906"/>
+                                <a:pt x="243398" y="368285"/>
+                                <a:pt x="254219" y="372794"/>
+                              </a:cubicBezTo>
+                              <a:cubicBezTo>
+                                <a:pt x="272066" y="380230"/>
+                                <a:pt x="292036" y="381095"/>
+                                <a:pt x="310490" y="386862"/>
+                              </a:cubicBezTo>
+                              <a:cubicBezTo>
+                                <a:pt x="415434" y="419657"/>
+                                <a:pt x="324751" y="399561"/>
+                                <a:pt x="401930" y="414997"/>
+                              </a:cubicBezTo>
+                              <a:cubicBezTo>
+                                <a:pt x="415998" y="422031"/>
+                                <a:pt x="429212" y="431125"/>
+                                <a:pt x="444133" y="436099"/>
+                              </a:cubicBezTo>
+                              <a:cubicBezTo>
+                                <a:pt x="474349" y="446171"/>
+                                <a:pt x="517132" y="451289"/>
+                                <a:pt x="549641" y="457200"/>
+                              </a:cubicBezTo>
+                              <a:cubicBezTo>
+                                <a:pt x="582382" y="463153"/>
+                                <a:pt x="582841" y="463742"/>
+                                <a:pt x="612946" y="471268"/>
+                              </a:cubicBezTo>
+                              <a:cubicBezTo>
+                                <a:pt x="702041" y="468923"/>
+                                <a:pt x="791207" y="468473"/>
+                                <a:pt x="880232" y="464234"/>
+                              </a:cubicBezTo>
+                              <a:cubicBezTo>
+                                <a:pt x="889888" y="463774"/>
+                                <a:pt x="898888" y="459096"/>
+                                <a:pt x="908367" y="457200"/>
+                              </a:cubicBezTo>
+                              <a:cubicBezTo>
+                                <a:pt x="922352" y="454403"/>
+                                <a:pt x="936585" y="452963"/>
+                                <a:pt x="950570" y="450166"/>
+                              </a:cubicBezTo>
+                              <a:cubicBezTo>
+                                <a:pt x="1033474" y="433586"/>
+                                <a:pt x="902795" y="453978"/>
+                                <a:pt x="1027943" y="436099"/>
+                              </a:cubicBezTo>
+                              <a:lnTo>
+                                <a:pt x="1077179" y="422031"/>
+                              </a:lnTo>
+                              <a:cubicBezTo>
+                                <a:pt x="1090613" y="418367"/>
+                                <a:pt x="1112935" y="414091"/>
+                                <a:pt x="1126416" y="407963"/>
+                              </a:cubicBezTo>
+                              <a:cubicBezTo>
+                                <a:pt x="1153216" y="395781"/>
+                                <a:pt x="1187759" y="374612"/>
+                                <a:pt x="1217856" y="365760"/>
+                              </a:cubicBezTo>
+                              <a:cubicBezTo>
+                                <a:pt x="1245679" y="357577"/>
+                                <a:pt x="1302263" y="344659"/>
+                                <a:pt x="1302263" y="344659"/>
+                              </a:cubicBezTo>
+                              <a:cubicBezTo>
+                                <a:pt x="1309297" y="339970"/>
+                                <a:pt x="1315803" y="334372"/>
+                                <a:pt x="1323364" y="330591"/>
+                              </a:cubicBezTo>
+                              <a:cubicBezTo>
+                                <a:pt x="1354210" y="315167"/>
+                                <a:pt x="1360756" y="316078"/>
+                                <a:pt x="1393703" y="309489"/>
+                              </a:cubicBezTo>
+                              <a:cubicBezTo>
+                                <a:pt x="1470861" y="232331"/>
+                                <a:pt x="1378222" y="315320"/>
+                                <a:pt x="1449973" y="274320"/>
+                              </a:cubicBezTo>
+                              <a:cubicBezTo>
+                                <a:pt x="1464556" y="265987"/>
+                                <a:pt x="1476178" y="245564"/>
+                                <a:pt x="1485143" y="232117"/>
+                              </a:cubicBezTo>
+                              <a:cubicBezTo>
+                                <a:pt x="1482798" y="213360"/>
+                                <a:pt x="1486563" y="192753"/>
+                                <a:pt x="1478109" y="175846"/>
+                              </a:cubicBezTo>
+                              <a:cubicBezTo>
+                                <a:pt x="1473420" y="166468"/>
+                                <a:pt x="1458865" y="167336"/>
+                                <a:pt x="1449973" y="161779"/>
+                              </a:cubicBezTo>
+                              <a:cubicBezTo>
+                                <a:pt x="1440032" y="155566"/>
+                                <a:pt x="1432482" y="145590"/>
+                                <a:pt x="1421838" y="140677"/>
+                              </a:cubicBezTo>
+                              <a:cubicBezTo>
+                                <a:pt x="1394173" y="127909"/>
+                                <a:pt x="1325682" y="109661"/>
+                                <a:pt x="1295229" y="105508"/>
+                              </a:cubicBezTo>
+                              <a:cubicBezTo>
+                                <a:pt x="1264939" y="101377"/>
+                                <a:pt x="1234269" y="100819"/>
+                                <a:pt x="1203789" y="98474"/>
+                              </a:cubicBezTo>
+                              <a:cubicBezTo>
+                                <a:pt x="976575" y="41670"/>
+                                <a:pt x="1161837" y="85459"/>
+                                <a:pt x="556675" y="98474"/>
+                              </a:cubicBezTo>
+                              <a:cubicBezTo>
+                                <a:pt x="544723" y="98731"/>
+                                <a:pt x="533424" y="104567"/>
+                                <a:pt x="521506" y="105508"/>
+                              </a:cubicBezTo>
+                              <a:cubicBezTo>
+                                <a:pt x="321756" y="121278"/>
+                                <a:pt x="344961" y="119576"/>
+                                <a:pt x="204983" y="119576"/>
+                              </a:cubicBezTo>
+                            </a:path>
+                          </a:pathLst>
+                        </a:custGeom>
+                        <a:noFill/>
+                        <a:ln>
+                          <a:solidFill>
+                            <a:schemeClr val="accent1"/>
+                          </a:solidFill>
+                        </a:ln>
+                      </wps:spPr>
+                      <wps:style>
+                        <a:lnRef idx="2">
+                          <a:schemeClr val="accent1">
+                            <a:shade val="50000"/>
+                          </a:schemeClr>
+                        </a:lnRef>
+                        <a:fillRef idx="1">
+                          <a:schemeClr val="accent1"/>
+                        </a:fillRef>
+                        <a:effectRef idx="0">
+                          <a:schemeClr val="accent1"/>
+                        </a:effectRef>
+                        <a:fontRef idx="minor">
+                          <a:schemeClr val="lt1"/>
+                        </a:fontRef>
+                      </wps:style>
+                      <wps:bodyPr rot="0" spcFirstLastPara="0" vertOverflow="overflow" horzOverflow="overflow" vert="horz" wrap="square" lIns="91440" tIns="45720" rIns="91440" bIns="45720" numCol="1" spcCol="0" rtlCol="0" fromWordArt="0" anchor="ctr" anchorCtr="0" forceAA="0" compatLnSpc="1">
+                        <a:prstTxWarp prst="textNoShape">
+                          <a:avLst/>
+                        </a:prstTxWarp>
+                        <a:noAutofit/>
+                      </wps:bodyPr>
+                    </wps:wsp>
+                  </a:graphicData>
+                </a:graphic>
+              </wp:anchor>
+            </w:drawing>
+          </mc:Choice>
+          <mc:Fallback>
+            <w:pict>
+              <v:shape w14:anchorId="3DA346C0" id="Freeform 5" o:spid="_x0000_s1026" style="position:absolute;margin-left:138.1pt;margin-top:30.4pt;width:116.95pt;height:37.1pt;z-index:251660288;visibility:visible;mso-wrap-style:square;mso-wrap-distance-left:9pt;mso-wrap-distance-top:0;mso-wrap-distance-right:9pt;mso-wrap-distance-bottom:0;mso-position-horizontal:absolute;mso-position-horizontal-relative:text;mso-position-vertical:absolute;mso-position-vertical-relative:text;v-text-anchor:middle" coordsize="1485143,471268" o:gfxdata="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" path="m873198,49237l176847,56271v-8450,249,-14783,8452,-21101,14068c140877,83556,113543,112542,113543,112542v-4689,14068,-14809,27393,-14068,42203c101820,201637,95492,249782,106509,295422v5951,24653,21102,49236,42203,63304c162780,368105,174512,382762,190915,386862v83661,20914,37004,12461,140677,21101c535977,459061,372467,420723,908367,407963v14258,-339,28186,-4406,42203,-7034c974071,396523,1020909,386862,1020909,386862v7034,-4689,13376,-10635,21101,-14068c1055561,366771,1070445,364233,1084213,358726r35170,-14067c1131762,307517,1120247,327670,1168619,295422r21102,-14068c1206588,247621,1218506,236523,1196755,189914v-8413,-18028,-33306,-24409,-42203,-42203c1136161,110930,1150656,122119,1112349,112542v-11723,-9379,-21990,-20947,-35170,-28136c1064161,77305,1049179,74600,1034976,70339v-88296,-26488,21662,9565,-49237,-14068c945192,29238,984303,52640,943536,35169,933899,31039,925532,23804,915401,21102,890073,14348,863733,12175,838029,7034,828549,5138,819272,2345,809893,l155746,7034v-13502,270,-52773,5285,-70339,14068c77846,24882,70624,29553,64306,35169,49436,48387,22103,77373,22103,77373v-2345,7034,-4113,14286,-7034,21101c10938,108112,1617,116142,1001,126609v-1795,30517,-2084,62261,7034,91440c11532,229238,27881,230862,36170,239151v8289,8289,12279,20415,21102,28135c67561,276289,80848,281142,92441,288388v7169,4481,13541,10287,21102,14068c124836,308102,137419,310876,148712,316523v48578,24289,-9324,6462,49237,21102c207327,342314,217192,346136,226084,351693v9941,6213,17314,16592,28135,21101c272066,380230,292036,381095,310490,386862v104944,32795,14261,12699,91440,28135c415998,422031,429212,431125,444133,436099v30216,10072,72999,15190,105508,21101c582382,463153,582841,463742,612946,471268v89095,-2345,178261,-2795,267286,-7034c889888,463774,898888,459096,908367,457200v13985,-2797,28218,-4237,42203,-7034c1033474,433586,902795,453978,1027943,436099r49236,-14068c1090613,418367,1112935,414091,1126416,407963v26800,-12182,61343,-33351,91440,-42203c1245679,357577,1302263,344659,1302263,344659v7034,-4689,13540,-10287,21101,-14068c1354210,315167,1360756,316078,1393703,309489v77158,-77158,-15481,5831,56270,-35169c1464556,265987,1476178,245564,1485143,232117v-2345,-18757,1420,-39364,-7034,-56271c1473420,166468,1458865,167336,1449973,161779v-9941,-6213,-17491,-16189,-28135,-21102c1394173,127909,1325682,109661,1295229,105508v-30290,-4131,-60960,-4689,-91440,-7034c976575,41670,1161837,85459,556675,98474v-11952,257,-23251,6093,-35169,7034c321756,121278,344961,119576,204983,119576e" filled="f" strokecolor="#4472c4 [3204]" strokeweight="1pt">
+                <v:stroke joinstyle="miter"/>
+                <v:path arrowok="t" o:connecttype="custom" o:connectlocs="873198,49237;176847,56271;155746,70339;113543,112542;99475,154745;106509,295422;148712,358726;190915,386862;331592,407963;908367,407963;950570,400929;1020909,386862;1042010,372794;1084213,358726;1119383,344659;1168619,295422;1189721,281354;1196755,189914;1154552,147711;1112349,112542;1077179,84406;1034976,70339;985739,56271;943536,35169;915401,21102;838029,7034;809893,0;155746,7034;85407,21102;64306,35169;22103,77373;15069,98474;1001,126609;8035,218049;36170,239151;57272,267286;92441,288388;113543,302456;148712,316523;197949,337625;226084,351693;254219,372794;310490,386862;401930,414997;444133,436099;549641,457200;612946,471268;880232,464234;908367,457200;950570,450166;1027943,436099;1077179,422031;1126416,407963;1217856,365760;1302263,344659;1323364,330591;1393703,309489;1449973,274320;1485143,232117;1478109,175846;1449973,161779;1421838,140677;1295229,105508;1203789,98474;556675,98474;521506,105508;204983,119576" o:connectangles="0,0,0,0,0,0,0,0,0,0,0,0,0,0,0,0,0,0,0,0,0,0,0,0,0,0,0,0,0,0,0,0,0,0,0,0,0,0,0,0,0,0,0,0,0,0,0,0,0,0,0,0,0,0,0,0,0,0,0,0,0,0,0,0,0,0,0"/>
+              </v:shape>
+            </w:pict>
+          </mc:Fallback>
+        </mc:AlternateContent>
+      </w:r>
       <w:r>
         <w:rPr>
           <w:noProof/>
@@ -1145,10 +1893,10 @@
               <wp:anchor distT="0" distB="0" distL="114300" distR="114300" simplePos="0" relativeHeight="251662336" behindDoc="0" locked="0" layoutInCell="1" allowOverlap="1">
                 <wp:simplePos x="0" y="0"/>
                 <wp:positionH relativeFrom="column">
-                  <wp:posOffset>2897945</wp:posOffset>
+                  <wp:posOffset>3243580</wp:posOffset>
                 </wp:positionH>
                 <wp:positionV relativeFrom="paragraph">
-                  <wp:posOffset>2963350</wp:posOffset>
+                  <wp:posOffset>2251007</wp:posOffset>
                 </wp:positionV>
                 <wp:extent cx="2173458" cy="930793"/>
                 <wp:effectExtent l="12700" t="0" r="24130" b="9525"/>
@@ -1947,7 +2695,7 @@
           </mc:Choice>
           <mc:Fallback>
             <w:pict>
-              <v:shape w14:anchorId="51018267" id="Freeform 7" o:spid="_x0000_s1026" style="position:absolute;margin-left:228.2pt;margin-top:233.35pt;width:171.15pt;height:73.3pt;z-index:251662336;visibility:visible;mso-wrap-style:square;mso-wrap-distance-left:9pt;mso-wrap-distance-top:0;mso-wrap-distance-right:9pt;mso-wrap-distance-bottom:0;mso-position-horizontal:absolute;mso-position-horizontal-relative:text;mso-position-vertical:absolute;mso-position-vertical-relative:text;v-text-anchor:middle" coordsize="2173458,930793" o:gfxdata="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" path="m1413803,253218v-236868,59218,-7018,6340,-604911,21102c801480,274503,794919,279316,787790,281353v-9295,2656,-18656,5138,-28135,7034c733951,293528,707915,296962,682283,302455v-7250,1554,-13973,4997,-21102,7034c651886,312145,642424,314178,633046,316523v-9379,7034,-18532,14378,-28136,21101c591059,347320,562707,365760,562707,365760v-4689,7034,-8913,14401,-14067,21101c530333,410660,505797,430344,492369,457200v-4689,9378,-8866,19031,-14068,28135c474107,492675,467776,498761,464233,506437v-28894,62604,-26927,65506,-42203,126609c424375,649458,424300,666403,429064,682283v8370,27898,14653,17877,35169,28135c618220,787411,414089,696888,562707,752621v94344,35380,33374,26244,140677,49237c742960,810339,783366,814561,822960,822960v37827,8024,74535,21009,112541,28135c1031414,869079,1069706,864038,1167618,872197v44639,3720,89033,10012,133643,14067c1368833,892407,1411608,892472,1477107,900332v32922,3951,65649,9379,98474,14068c1620129,909711,1665128,908206,1709224,900332v21897,-3910,63305,-21102,63305,-21102c1781907,872196,1790538,864036,1800664,858129v18114,-10567,39311,-15801,56271,-28136c1866416,823098,1869136,809487,1878037,801858v7961,-6824,18589,-9729,28135,-14068c1922428,780401,1938997,773723,1955409,766689v7034,-7034,13459,-14734,21101,-21102c1991418,733163,2008554,726049,2025747,717452v7034,-9378,12460,-20213,21102,-28135c2066555,671253,2095324,662323,2110153,640080v7647,-11470,42138,-61754,49237,-77373c2165526,549207,2168769,534572,2173458,520504v-4689,-32825,-4083,-66855,-14068,-98474c2151176,396020,2077895,342596,2067950,337624v-33158,-16579,-71758,-19829,-105507,-35169c1758470,209741,2015126,320780,1800664,246184v-26758,-9307,-50567,-25999,-77372,-35169c1660821,189643,1596697,173452,1533378,154744,1306599,87741,1295485,82717,956603,21101,851453,1982,905353,9210,794824,,644769,7034,494245,7323,344658,21101,276523,27377,266509,48297,218049,77372v-48473,29084,-12848,-2964,-77372,42203c113681,138472,103176,171920,84406,196947,67994,218830,52345,221842,42203,246184,26645,283523,10130,349716,,386861v14068,72683,20006,147423,42203,218049c46704,619232,64586,625178,77372,633046v47682,29343,69308,29659,119575,56271c216496,699666,233228,715017,253218,724486v24801,11748,51892,17943,77372,28135c363748,765884,394726,785013,429064,794824v31882,9109,66106,6875,98474,14068c966942,906537,447876,798675,794824,893298v112939,30802,211176,24155,330591,28135c1265557,931443,1309798,938727,1484141,914400v16745,-2337,27081,-20575,42203,-28136c1544262,877305,1564489,873693,1582615,865163v41214,-19395,109793,-62272,140677,-91440c1742727,755368,1755132,730715,1772529,710418v10789,-12588,22778,-24155,35169,-35169c1816460,667461,1827947,662821,1835833,654147v15772,-17349,28136,-37513,42204,-56270c1885071,588499,1893895,580226,1899138,569741v7034,-14068,14714,-27830,21102,-42203c1939656,483853,1912089,529213,1941341,485335v2345,-14068,4865,-28107,7034,-42203c1954083,406031,1961000,397323,1948375,365760v-1232,-3079,-4689,-4689,-7034,-7034e" filled="f" strokecolor="#1f3763 [1604]" strokeweight="1pt">
+              <v:shape w14:anchorId="5F46CA57" id="Freeform 7" o:spid="_x0000_s1026" style="position:absolute;margin-left:255.4pt;margin-top:177.25pt;width:171.15pt;height:73.3pt;z-index:251662336;visibility:visible;mso-wrap-style:square;mso-wrap-distance-left:9pt;mso-wrap-distance-top:0;mso-wrap-distance-right:9pt;mso-wrap-distance-bottom:0;mso-position-horizontal:absolute;mso-position-horizontal-relative:text;mso-position-vertical:absolute;mso-position-vertical-relative:text;v-text-anchor:middle" coordsize="2173458,930793" o:gfxdata="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" path="m1413803,253218v-236868,59218,-7018,6340,-604911,21102c801480,274503,794919,279316,787790,281353v-9295,2656,-18656,5138,-28135,7034c733951,293528,707915,296962,682283,302455v-7250,1554,-13973,4997,-21102,7034c651886,312145,642424,314178,633046,316523v-9379,7034,-18532,14378,-28136,21101c591059,347320,562707,365760,562707,365760v-4689,7034,-8913,14401,-14067,21101c530333,410660,505797,430344,492369,457200v-4689,9378,-8866,19031,-14068,28135c474107,492675,467776,498761,464233,506437v-28894,62604,-26927,65506,-42203,126609c424375,649458,424300,666403,429064,682283v8370,27898,14653,17877,35169,28135c618220,787411,414089,696888,562707,752621v94344,35380,33374,26244,140677,49237c742960,810339,783366,814561,822960,822960v37827,8024,74535,21009,112541,28135c1031414,869079,1069706,864038,1167618,872197v44639,3720,89033,10012,133643,14067c1368833,892407,1411608,892472,1477107,900332v32922,3951,65649,9379,98474,14068c1620129,909711,1665128,908206,1709224,900332v21897,-3910,63305,-21102,63305,-21102c1781907,872196,1790538,864036,1800664,858129v18114,-10567,39311,-15801,56271,-28136c1866416,823098,1869136,809487,1878037,801858v7961,-6824,18589,-9729,28135,-14068c1922428,780401,1938997,773723,1955409,766689v7034,-7034,13459,-14734,21101,-21102c1991418,733163,2008554,726049,2025747,717452v7034,-9378,12460,-20213,21102,-28135c2066555,671253,2095324,662323,2110153,640080v7647,-11470,42138,-61754,49237,-77373c2165526,549207,2168769,534572,2173458,520504v-4689,-32825,-4083,-66855,-14068,-98474c2151176,396020,2077895,342596,2067950,337624v-33158,-16579,-71758,-19829,-105507,-35169c1758470,209741,2015126,320780,1800664,246184v-26758,-9307,-50567,-25999,-77372,-35169c1660821,189643,1596697,173452,1533378,154744,1306599,87741,1295485,82717,956603,21101,851453,1982,905353,9210,794824,,644769,7034,494245,7323,344658,21101,276523,27377,266509,48297,218049,77372v-48473,29084,-12848,-2964,-77372,42203c113681,138472,103176,171920,84406,196947,67994,218830,52345,221842,42203,246184,26645,283523,10130,349716,,386861v14068,72683,20006,147423,42203,218049c46704,619232,64586,625178,77372,633046v47682,29343,69308,29659,119575,56271c216496,699666,233228,715017,253218,724486v24801,11748,51892,17943,77372,28135c363748,765884,394726,785013,429064,794824v31882,9109,66106,6875,98474,14068c966942,906537,447876,798675,794824,893298v112939,30802,211176,24155,330591,28135c1265557,931443,1309798,938727,1484141,914400v16745,-2337,27081,-20575,42203,-28136c1544262,877305,1564489,873693,1582615,865163v41214,-19395,109793,-62272,140677,-91440c1742727,755368,1755132,730715,1772529,710418v10789,-12588,22778,-24155,35169,-35169c1816460,667461,1827947,662821,1835833,654147v15772,-17349,28136,-37513,42204,-56270c1885071,588499,1893895,580226,1899138,569741v7034,-14068,14714,-27830,21102,-42203c1939656,483853,1912089,529213,1941341,485335v2345,-14068,4865,-28107,7034,-42203c1954083,406031,1961000,397323,1948375,365760v-1232,-3079,-4689,-4689,-7034,-7034e" filled="f" strokecolor="#1f3763 [1604]" strokeweight="1pt">
                 <v:stroke joinstyle="miter"/>
                 <v:path arrowok="t" o:connecttype="custom" o:connectlocs="1413803,253218;808892,274320;787790,281353;759655,288387;682283,302455;661181,309489;633046,316523;604910,337624;562707,365760;548640,386861;492369,457200;478301,485335;464233,506437;422030,633046;429064,682283;464233,710418;562707,752621;703384,801858;822960,822960;935501,851095;1167618,872197;1301261,886264;1477107,900332;1575581,914400;1709224,900332;1772529,879230;1800664,858129;1856935,829993;1878037,801858;1906172,787790;1955409,766689;1976510,745587;2025747,717452;2046849,689317;2110153,640080;2159390,562707;2173458,520504;2159390,422030;2067950,337624;1962443,302455;1800664,246184;1723292,211015;1533378,154744;956603,21101;794824,0;344658,21101;218049,77372;140677,119575;84406,196947;42203,246184;0,386861;42203,604910;77372,633046;196947,689317;253218,724486;330590,752621;429064,794824;527538,808892;794824,893298;1125415,921433;1484141,914400;1526344,886264;1582615,865163;1723292,773723;1772529,710418;1807698,675249;1835833,654147;1878037,597877;1899138,569741;1920240,527538;1941341,485335;1948375,443132;1948375,365760;1941341,358726" o:connectangles="0,0,0,0,0,0,0,0,0,0,0,0,0,0,0,0,0,0,0,0,0,0,0,0,0,0,0,0,0,0,0,0,0,0,0,0,0,0,0,0,0,0,0,0,0,0,0,0,0,0,0,0,0,0,0,0,0,0,0,0,0,0,0,0,0,0,0,0,0,0,0,0,0,0"/>
               </v:shape>
@@ -1965,10 +2713,10 @@
               <wp:anchor distT="0" distB="0" distL="114300" distR="114300" simplePos="0" relativeHeight="251661312" behindDoc="0" locked="0" layoutInCell="1" allowOverlap="1">
                 <wp:simplePos x="0" y="0"/>
                 <wp:positionH relativeFrom="column">
-                  <wp:posOffset>4325815</wp:posOffset>
+                  <wp:posOffset>4520011</wp:posOffset>
                 </wp:positionH>
                 <wp:positionV relativeFrom="paragraph">
-                  <wp:posOffset>1204888</wp:posOffset>
+                  <wp:posOffset>765621</wp:posOffset>
                 </wp:positionV>
                 <wp:extent cx="1561514" cy="829994"/>
                 <wp:effectExtent l="12700" t="0" r="26035" b="20955"/>
@@ -3039,7 +3787,7 @@
           </mc:Choice>
           <mc:Fallback>
             <w:pict>
-              <v:shape w14:anchorId="3A736444" id="Freeform 6" o:spid="_x0000_s1026" style="position:absolute;margin-left:340.6pt;margin-top:94.85pt;width:122.95pt;height:65.35pt;z-index:251661312;visibility:visible;mso-wrap-style:square;mso-wrap-distance-left:9pt;mso-wrap-distance-top:0;mso-wrap-distance-right:9pt;mso-wrap-distance-bottom:0;mso-position-horizontal:absolute;mso-position-horizontal-relative:text;mso-position-vertical:absolute;mso-position-vertical-relative:text;v-text-anchor:middle" coordsize="1561514,829994" o:gfxdata="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" path="m1308296,267286v-41226,-5890,-64816,-7537,-105508,-21101c1188720,241496,1175126,235025,1160585,232117v-55988,-11198,-23287,-5714,-98474,-14068c1043354,213360,1024745,208033,1005840,203982v-13945,-2988,-28367,-3575,-42203,-7034c949251,193351,935883,186214,921434,182880,909963,180233,824253,169853,815927,168812r-513471,7034c295044,176041,288483,180843,281354,182880v-9295,2656,-18624,5305,-28135,7034c145768,209451,265633,181535,147711,211015v-9378,2345,-19489,2711,-28135,7034l91440,232117c52715,270842,52393,262266,35170,302455v-2921,6815,-4689,14068,-7034,21102c32825,351692,36947,379928,42203,407963v1782,9502,2711,19489,7034,28136c54480,446584,63305,454856,70339,464234v12225,36673,-2005,8377,28135,35169c113343,512620,126609,527538,140677,541606v5978,5978,14608,8656,21102,14068c169421,562042,174786,570993,182880,576775v23328,16663,26277,11262,49237,21102c241755,602008,251149,606743,260253,611945v7340,4194,13331,10737,21101,14067c290240,629820,300111,630701,309490,633046v11723,7034,22321,16430,35169,21102c358062,659022,372877,658385,386862,661182v76486,15296,-43618,-142,98474,14067c560364,672904,635477,672497,710419,668215v7402,-423,13972,-4996,21101,-7033c740815,658526,750120,655737,759656,654148v32707,-5451,66306,-6026,98474,-14068l914400,626012v9379,-2345,18485,-6465,28136,-7033l1062111,611945v7034,-2345,13864,-5426,21102,-7034c1097135,601817,1111431,600674,1125416,597877v15837,-3167,33914,-8322,49237,-14068c1196583,575585,1217608,567302,1237957,555674v38178,-21817,3516,-8206,42203,-21102c1287194,527538,1293620,519839,1301262,513471v6494,-5412,14783,-8452,21101,-14068c1361786,464360,1357253,468172,1378634,436099v12342,-49369,-3689,-10379,35169,-49237c1419781,380884,1423677,373100,1427871,365760v13908,-24338,13210,-25562,21102,-49237c1443932,271152,1450607,251127,1420837,218049v-67697,-75219,-16815,-15084,-63304,-42203c1335627,163067,1314517,148859,1294228,133643v-9378,-7034,-17887,-15408,-28135,-21101c1237160,96468,1219408,98355,1188720,84406v-71346,-32430,3298,-14690,-77372,-28135c1049499,31531,1103813,50351,1033976,35169,993963,26471,954552,15065,914400,7034l879231,,365760,7034v-15708,795,-27170,16476,-42203,21101c307711,33011,290615,32114,274320,35169v-32324,6061,-60409,13344,-91440,21102c173502,60960,164563,66657,154745,70339v-9051,3394,-19250,3225,-28135,7033c118840,80702,113069,87659,105508,91440v-6631,3316,-14470,3718,-21101,7034c74122,103617,41542,128864,35170,133643,21043,154834,17742,157894,7034,182880,4113,189695,2345,196948,,203982v3445,37890,-5910,71461,21102,98473c27080,308433,35169,311834,42203,316523v43084,64625,-15793,-14333,35170,28136c86379,352164,90686,364032,98474,372794v11014,12391,22338,24671,35169,35169c146729,418670,162761,425392,175847,436099v12831,10498,22338,24671,35169,35169c224101,481974,239546,489459,253219,499403v12141,8830,23028,19306,35169,28136c302061,537483,317506,544968,330591,555674v12831,10498,22338,24671,35169,35169c423340,637954,425743,614418,506437,668215v60881,40589,20401,17788,77373,42204c633480,731706,701482,766417,752622,773723r49237,7034c827650,790135,853062,800628,879231,808892v44830,14157,60733,14705,105508,21102c1064456,825305,1144431,823872,1223890,815926v91966,-9196,-11746,-37507,119575,-70338l1371600,738554v9379,-7034,19235,-13473,28136,-21102c1407288,710979,1412985,702458,1420837,696351v13346,-10380,42203,-28136,42203,-28136c1470074,656492,1475939,643983,1484142,633046v5968,-7958,16166,-12464,21101,-21101c1519299,587347,1530619,561156,1540413,534572v6684,-18142,9378,-37513,14067,-56270l1561514,450166v-2345,-49237,-1161,-98769,-7034,-147711c1553231,292044,1544671,283902,1540413,274320v-5128,-11538,-9635,-23347,-14068,-35169c1523742,232209,1522627,224681,1519311,218049v-3781,-7561,-9588,-13932,-14068,-21101c1497997,185355,1491725,173154,1484142,161779v-16719,-25079,-17543,-24576,-35169,-42204e" filled="f" strokecolor="#1f3763 [1604]" strokeweight="1pt">
+              <v:shape w14:anchorId="19A80ED3" id="Freeform 6" o:spid="_x0000_s1026" style="position:absolute;margin-left:355.9pt;margin-top:60.3pt;width:122.95pt;height:65.35pt;z-index:251661312;visibility:visible;mso-wrap-style:square;mso-wrap-distance-left:9pt;mso-wrap-distance-top:0;mso-wrap-distance-right:9pt;mso-wrap-distance-bottom:0;mso-position-horizontal:absolute;mso-position-horizontal-relative:text;mso-position-vertical:absolute;mso-position-vertical-relative:text;v-text-anchor:middle" coordsize="1561514,829994" o:gfxdata="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" path="m1308296,267286v-41226,-5890,-64816,-7537,-105508,-21101c1188720,241496,1175126,235025,1160585,232117v-55988,-11198,-23287,-5714,-98474,-14068c1043354,213360,1024745,208033,1005840,203982v-13945,-2988,-28367,-3575,-42203,-7034c949251,193351,935883,186214,921434,182880,909963,180233,824253,169853,815927,168812r-513471,7034c295044,176041,288483,180843,281354,182880v-9295,2656,-18624,5305,-28135,7034c145768,209451,265633,181535,147711,211015v-9378,2345,-19489,2711,-28135,7034l91440,232117c52715,270842,52393,262266,35170,302455v-2921,6815,-4689,14068,-7034,21102c32825,351692,36947,379928,42203,407963v1782,9502,2711,19489,7034,28136c54480,446584,63305,454856,70339,464234v12225,36673,-2005,8377,28135,35169c113343,512620,126609,527538,140677,541606v5978,5978,14608,8656,21102,14068c169421,562042,174786,570993,182880,576775v23328,16663,26277,11262,49237,21102c241755,602008,251149,606743,260253,611945v7340,4194,13331,10737,21101,14067c290240,629820,300111,630701,309490,633046v11723,7034,22321,16430,35169,21102c358062,659022,372877,658385,386862,661182v76486,15296,-43618,-142,98474,14067c560364,672904,635477,672497,710419,668215v7402,-423,13972,-4996,21101,-7033c740815,658526,750120,655737,759656,654148v32707,-5451,66306,-6026,98474,-14068l914400,626012v9379,-2345,18485,-6465,28136,-7033l1062111,611945v7034,-2345,13864,-5426,21102,-7034c1097135,601817,1111431,600674,1125416,597877v15837,-3167,33914,-8322,49237,-14068c1196583,575585,1217608,567302,1237957,555674v38178,-21817,3516,-8206,42203,-21102c1287194,527538,1293620,519839,1301262,513471v6494,-5412,14783,-8452,21101,-14068c1361786,464360,1357253,468172,1378634,436099v12342,-49369,-3689,-10379,35169,-49237c1419781,380884,1423677,373100,1427871,365760v13908,-24338,13210,-25562,21102,-49237c1443932,271152,1450607,251127,1420837,218049v-67697,-75219,-16815,-15084,-63304,-42203c1335627,163067,1314517,148859,1294228,133643v-9378,-7034,-17887,-15408,-28135,-21101c1237160,96468,1219408,98355,1188720,84406v-71346,-32430,3298,-14690,-77372,-28135c1049499,31531,1103813,50351,1033976,35169,993963,26471,954552,15065,914400,7034l879231,,365760,7034v-15708,795,-27170,16476,-42203,21101c307711,33011,290615,32114,274320,35169v-32324,6061,-60409,13344,-91440,21102c173502,60960,164563,66657,154745,70339v-9051,3394,-19250,3225,-28135,7033c118840,80702,113069,87659,105508,91440v-6631,3316,-14470,3718,-21101,7034c74122,103617,41542,128864,35170,133643,21043,154834,17742,157894,7034,182880,4113,189695,2345,196948,,203982v3445,37890,-5910,71461,21102,98473c27080,308433,35169,311834,42203,316523v43084,64625,-15793,-14333,35170,28136c86379,352164,90686,364032,98474,372794v11014,12391,22338,24671,35169,35169c146729,418670,162761,425392,175847,436099v12831,10498,22338,24671,35169,35169c224101,481974,239546,489459,253219,499403v12141,8830,23028,19306,35169,28136c302061,537483,317506,544968,330591,555674v12831,10498,22338,24671,35169,35169c423340,637954,425743,614418,506437,668215v60881,40589,20401,17788,77373,42204c633480,731706,701482,766417,752622,773723r49237,7034c827650,790135,853062,800628,879231,808892v44830,14157,60733,14705,105508,21102c1064456,825305,1144431,823872,1223890,815926v91966,-9196,-11746,-37507,119575,-70338l1371600,738554v9379,-7034,19235,-13473,28136,-21102c1407288,710979,1412985,702458,1420837,696351v13346,-10380,42203,-28136,42203,-28136c1470074,656492,1475939,643983,1484142,633046v5968,-7958,16166,-12464,21101,-21101c1519299,587347,1530619,561156,1540413,534572v6684,-18142,9378,-37513,14067,-56270l1561514,450166v-2345,-49237,-1161,-98769,-7034,-147711c1553231,292044,1544671,283902,1540413,274320v-5128,-11538,-9635,-23347,-14068,-35169c1523742,232209,1522627,224681,1519311,218049v-3781,-7561,-9588,-13932,-14068,-21101c1497997,185355,1491725,173154,1484142,161779v-16719,-25079,-17543,-24576,-35169,-42204e" filled="f" strokecolor="#1f3763 [1604]" strokeweight="1pt">
                 <v:stroke joinstyle="miter"/>
                 <v:path arrowok="t" o:connecttype="custom" o:connectlocs="1308296,267286;1202788,246185;1160585,232117;1062111,218049;1005840,203982;963637,196948;921434,182880;815927,168812;302456,175846;281354,182880;253219,189914;147711,211015;119576,218049;91440,232117;35170,302455;28136,323557;42203,407963;49237,436099;70339,464234;98474,499403;140677,541606;161779,555674;182880,576775;232117,597877;260253,611945;281354,626012;309490,633046;344659,654148;386862,661182;485336,675249;710419,668215;731520,661182;759656,654148;858130,640080;914400,626012;942536,618979;1062111,611945;1083213,604911;1125416,597877;1174653,583809;1237957,555674;1280160,534572;1301262,513471;1322363,499403;1378634,436099;1413803,386862;1427871,365760;1448973,316523;1420837,218049;1357533,175846;1294228,133643;1266093,112542;1188720,84406;1111348,56271;1033976,35169;914400,7034;879231,0;365760,7034;323557,28135;274320,35169;182880,56271;154745,70339;126610,77372;105508,91440;84407,98474;35170,133643;7034,182880;0,203982;21102,302455;42203,316523;77373,344659;98474,372794;133643,407963;175847,436099;211016,471268;253219,499403;288388,527539;330591,555674;365760,590843;506437,668215;583810,710419;752622,773723;801859,780757;879231,808892;984739,829994;1223890,815926;1343465,745588;1371600,738554;1399736,717452;1420837,696351;1463040,668215;1484142,633046;1505243,611945;1540413,534572;1554480,478302;1561514,450166;1554480,302455;1540413,274320;1526345,239151;1519311,218049;1505243,196948;1484142,161779;1448973,119575" o:connectangles="0,0,0,0,0,0,0,0,0,0,0,0,0,0,0,0,0,0,0,0,0,0,0,0,0,0,0,0,0,0,0,0,0,0,0,0,0,0,0,0,0,0,0,0,0,0,0,0,0,0,0,0,0,0,0,0,0,0,0,0,0,0,0,0,0,0,0,0,0,0,0,0,0,0,0,0,0,0,0,0,0,0,0,0,0,0,0,0,0,0,0,0,0,0,0,0,0,0,0,0,0,0,0"/>
               </v:shape>
@@ -3048,759 +3796,11 @@
         </mc:AlternateContent>
       </w:r>
       <w:r>
-        <w:rPr>
-          <w:noProof/>
-        </w:rPr>
-        <mc:AlternateContent>
-          <mc:Choice Requires="wps">
-            <w:drawing>
-              <wp:anchor distT="0" distB="0" distL="114300" distR="114300" simplePos="0" relativeHeight="251660288" behindDoc="0" locked="0" layoutInCell="1" allowOverlap="1">
-                <wp:simplePos x="0" y="0"/>
-                <wp:positionH relativeFrom="column">
-                  <wp:posOffset>913399</wp:posOffset>
-                </wp:positionH>
-                <wp:positionV relativeFrom="paragraph">
-                  <wp:posOffset>1014974</wp:posOffset>
-                </wp:positionV>
-                <wp:extent cx="1485143" cy="471268"/>
-                <wp:effectExtent l="0" t="0" r="26670" b="24130"/>
-                <wp:wrapNone/>
-                <wp:docPr id="5" name="Freeform 5"/>
-                <wp:cNvGraphicFramePr/>
-                <a:graphic xmlns:a="http://schemas.openxmlformats.org/drawingml/2006/main">
-                  <a:graphicData uri="http://schemas.microsoft.com/office/word/2010/wordprocessingShape">
-                    <wps:wsp>
-                      <wps:cNvSpPr/>
-                      <wps:spPr>
-                        <a:xfrm>
-                          <a:off x="0" y="0"/>
-                          <a:ext cx="1485143" cy="471268"/>
-                        </a:xfrm>
-                        <a:custGeom>
-                          <a:avLst/>
-                          <a:gdLst>
-                            <a:gd name="connsiteX0" fmla="*/ 873198 w 1485143"/>
-                            <a:gd name="connsiteY0" fmla="*/ 49237 h 471268"/>
-                            <a:gd name="connsiteX1" fmla="*/ 176847 w 1485143"/>
-                            <a:gd name="connsiteY1" fmla="*/ 56271 h 471268"/>
-                            <a:gd name="connsiteX2" fmla="*/ 155746 w 1485143"/>
-                            <a:gd name="connsiteY2" fmla="*/ 70339 h 471268"/>
-                            <a:gd name="connsiteX3" fmla="*/ 113543 w 1485143"/>
-                            <a:gd name="connsiteY3" fmla="*/ 112542 h 471268"/>
-                            <a:gd name="connsiteX4" fmla="*/ 99475 w 1485143"/>
-                            <a:gd name="connsiteY4" fmla="*/ 154745 h 471268"/>
-                            <a:gd name="connsiteX5" fmla="*/ 106509 w 1485143"/>
-                            <a:gd name="connsiteY5" fmla="*/ 295422 h 471268"/>
-                            <a:gd name="connsiteX6" fmla="*/ 148712 w 1485143"/>
-                            <a:gd name="connsiteY6" fmla="*/ 358726 h 471268"/>
-                            <a:gd name="connsiteX7" fmla="*/ 190915 w 1485143"/>
-                            <a:gd name="connsiteY7" fmla="*/ 386862 h 471268"/>
-                            <a:gd name="connsiteX8" fmla="*/ 331592 w 1485143"/>
-                            <a:gd name="connsiteY8" fmla="*/ 407963 h 471268"/>
-                            <a:gd name="connsiteX9" fmla="*/ 908367 w 1485143"/>
-                            <a:gd name="connsiteY9" fmla="*/ 407963 h 471268"/>
-                            <a:gd name="connsiteX10" fmla="*/ 950570 w 1485143"/>
-                            <a:gd name="connsiteY10" fmla="*/ 400929 h 471268"/>
-                            <a:gd name="connsiteX11" fmla="*/ 1020909 w 1485143"/>
-                            <a:gd name="connsiteY11" fmla="*/ 386862 h 471268"/>
-                            <a:gd name="connsiteX12" fmla="*/ 1042010 w 1485143"/>
-                            <a:gd name="connsiteY12" fmla="*/ 372794 h 471268"/>
-                            <a:gd name="connsiteX13" fmla="*/ 1084213 w 1485143"/>
-                            <a:gd name="connsiteY13" fmla="*/ 358726 h 471268"/>
-                            <a:gd name="connsiteX14" fmla="*/ 1119383 w 1485143"/>
-                            <a:gd name="connsiteY14" fmla="*/ 344659 h 471268"/>
-                            <a:gd name="connsiteX15" fmla="*/ 1168619 w 1485143"/>
-                            <a:gd name="connsiteY15" fmla="*/ 295422 h 471268"/>
-                            <a:gd name="connsiteX16" fmla="*/ 1189721 w 1485143"/>
-                            <a:gd name="connsiteY16" fmla="*/ 281354 h 471268"/>
-                            <a:gd name="connsiteX17" fmla="*/ 1196755 w 1485143"/>
-                            <a:gd name="connsiteY17" fmla="*/ 189914 h 471268"/>
-                            <a:gd name="connsiteX18" fmla="*/ 1154552 w 1485143"/>
-                            <a:gd name="connsiteY18" fmla="*/ 147711 h 471268"/>
-                            <a:gd name="connsiteX19" fmla="*/ 1112349 w 1485143"/>
-                            <a:gd name="connsiteY19" fmla="*/ 112542 h 471268"/>
-                            <a:gd name="connsiteX20" fmla="*/ 1077179 w 1485143"/>
-                            <a:gd name="connsiteY20" fmla="*/ 84406 h 471268"/>
-                            <a:gd name="connsiteX21" fmla="*/ 1034976 w 1485143"/>
-                            <a:gd name="connsiteY21" fmla="*/ 70339 h 471268"/>
-                            <a:gd name="connsiteX22" fmla="*/ 985739 w 1485143"/>
-                            <a:gd name="connsiteY22" fmla="*/ 56271 h 471268"/>
-                            <a:gd name="connsiteX23" fmla="*/ 943536 w 1485143"/>
-                            <a:gd name="connsiteY23" fmla="*/ 35169 h 471268"/>
-                            <a:gd name="connsiteX24" fmla="*/ 915401 w 1485143"/>
-                            <a:gd name="connsiteY24" fmla="*/ 21102 h 471268"/>
-                            <a:gd name="connsiteX25" fmla="*/ 838029 w 1485143"/>
-                            <a:gd name="connsiteY25" fmla="*/ 7034 h 471268"/>
-                            <a:gd name="connsiteX26" fmla="*/ 809893 w 1485143"/>
-                            <a:gd name="connsiteY26" fmla="*/ 0 h 471268"/>
-                            <a:gd name="connsiteX27" fmla="*/ 155746 w 1485143"/>
-                            <a:gd name="connsiteY27" fmla="*/ 7034 h 471268"/>
-                            <a:gd name="connsiteX28" fmla="*/ 85407 w 1485143"/>
-                            <a:gd name="connsiteY28" fmla="*/ 21102 h 471268"/>
-                            <a:gd name="connsiteX29" fmla="*/ 64306 w 1485143"/>
-                            <a:gd name="connsiteY29" fmla="*/ 35169 h 471268"/>
-                            <a:gd name="connsiteX30" fmla="*/ 22103 w 1485143"/>
-                            <a:gd name="connsiteY30" fmla="*/ 77373 h 471268"/>
-                            <a:gd name="connsiteX31" fmla="*/ 15069 w 1485143"/>
-                            <a:gd name="connsiteY31" fmla="*/ 98474 h 471268"/>
-                            <a:gd name="connsiteX32" fmla="*/ 1001 w 1485143"/>
-                            <a:gd name="connsiteY32" fmla="*/ 126609 h 471268"/>
-                            <a:gd name="connsiteX33" fmla="*/ 8035 w 1485143"/>
-                            <a:gd name="connsiteY33" fmla="*/ 218049 h 471268"/>
-                            <a:gd name="connsiteX34" fmla="*/ 36170 w 1485143"/>
-                            <a:gd name="connsiteY34" fmla="*/ 239151 h 471268"/>
-                            <a:gd name="connsiteX35" fmla="*/ 57272 w 1485143"/>
-                            <a:gd name="connsiteY35" fmla="*/ 267286 h 471268"/>
-                            <a:gd name="connsiteX36" fmla="*/ 92441 w 1485143"/>
-                            <a:gd name="connsiteY36" fmla="*/ 288388 h 471268"/>
-                            <a:gd name="connsiteX37" fmla="*/ 113543 w 1485143"/>
-                            <a:gd name="connsiteY37" fmla="*/ 302456 h 471268"/>
-                            <a:gd name="connsiteX38" fmla="*/ 148712 w 1485143"/>
-                            <a:gd name="connsiteY38" fmla="*/ 316523 h 471268"/>
-                            <a:gd name="connsiteX39" fmla="*/ 197949 w 1485143"/>
-                            <a:gd name="connsiteY39" fmla="*/ 337625 h 471268"/>
-                            <a:gd name="connsiteX40" fmla="*/ 226084 w 1485143"/>
-                            <a:gd name="connsiteY40" fmla="*/ 351693 h 471268"/>
-                            <a:gd name="connsiteX41" fmla="*/ 254219 w 1485143"/>
-                            <a:gd name="connsiteY41" fmla="*/ 372794 h 471268"/>
-                            <a:gd name="connsiteX42" fmla="*/ 310490 w 1485143"/>
-                            <a:gd name="connsiteY42" fmla="*/ 386862 h 471268"/>
-                            <a:gd name="connsiteX43" fmla="*/ 401930 w 1485143"/>
-                            <a:gd name="connsiteY43" fmla="*/ 414997 h 471268"/>
-                            <a:gd name="connsiteX44" fmla="*/ 444133 w 1485143"/>
-                            <a:gd name="connsiteY44" fmla="*/ 436099 h 471268"/>
-                            <a:gd name="connsiteX45" fmla="*/ 549641 w 1485143"/>
-                            <a:gd name="connsiteY45" fmla="*/ 457200 h 471268"/>
-                            <a:gd name="connsiteX46" fmla="*/ 612946 w 1485143"/>
-                            <a:gd name="connsiteY46" fmla="*/ 471268 h 471268"/>
-                            <a:gd name="connsiteX47" fmla="*/ 880232 w 1485143"/>
-                            <a:gd name="connsiteY47" fmla="*/ 464234 h 471268"/>
-                            <a:gd name="connsiteX48" fmla="*/ 908367 w 1485143"/>
-                            <a:gd name="connsiteY48" fmla="*/ 457200 h 471268"/>
-                            <a:gd name="connsiteX49" fmla="*/ 950570 w 1485143"/>
-                            <a:gd name="connsiteY49" fmla="*/ 450166 h 471268"/>
-                            <a:gd name="connsiteX50" fmla="*/ 1027943 w 1485143"/>
-                            <a:gd name="connsiteY50" fmla="*/ 436099 h 471268"/>
-                            <a:gd name="connsiteX51" fmla="*/ 1077179 w 1485143"/>
-                            <a:gd name="connsiteY51" fmla="*/ 422031 h 471268"/>
-                            <a:gd name="connsiteX52" fmla="*/ 1126416 w 1485143"/>
-                            <a:gd name="connsiteY52" fmla="*/ 407963 h 471268"/>
-                            <a:gd name="connsiteX53" fmla="*/ 1217856 w 1485143"/>
-                            <a:gd name="connsiteY53" fmla="*/ 365760 h 471268"/>
-                            <a:gd name="connsiteX54" fmla="*/ 1302263 w 1485143"/>
-                            <a:gd name="connsiteY54" fmla="*/ 344659 h 471268"/>
-                            <a:gd name="connsiteX55" fmla="*/ 1323364 w 1485143"/>
-                            <a:gd name="connsiteY55" fmla="*/ 330591 h 471268"/>
-                            <a:gd name="connsiteX56" fmla="*/ 1393703 w 1485143"/>
-                            <a:gd name="connsiteY56" fmla="*/ 309489 h 471268"/>
-                            <a:gd name="connsiteX57" fmla="*/ 1449973 w 1485143"/>
-                            <a:gd name="connsiteY57" fmla="*/ 274320 h 471268"/>
-                            <a:gd name="connsiteX58" fmla="*/ 1485143 w 1485143"/>
-                            <a:gd name="connsiteY58" fmla="*/ 232117 h 471268"/>
-                            <a:gd name="connsiteX59" fmla="*/ 1478109 w 1485143"/>
-                            <a:gd name="connsiteY59" fmla="*/ 175846 h 471268"/>
-                            <a:gd name="connsiteX60" fmla="*/ 1449973 w 1485143"/>
-                            <a:gd name="connsiteY60" fmla="*/ 161779 h 471268"/>
-                            <a:gd name="connsiteX61" fmla="*/ 1421838 w 1485143"/>
-                            <a:gd name="connsiteY61" fmla="*/ 140677 h 471268"/>
-                            <a:gd name="connsiteX62" fmla="*/ 1295229 w 1485143"/>
-                            <a:gd name="connsiteY62" fmla="*/ 105508 h 471268"/>
-                            <a:gd name="connsiteX63" fmla="*/ 1203789 w 1485143"/>
-                            <a:gd name="connsiteY63" fmla="*/ 98474 h 471268"/>
-                            <a:gd name="connsiteX64" fmla="*/ 556675 w 1485143"/>
-                            <a:gd name="connsiteY64" fmla="*/ 98474 h 471268"/>
-                            <a:gd name="connsiteX65" fmla="*/ 521506 w 1485143"/>
-                            <a:gd name="connsiteY65" fmla="*/ 105508 h 471268"/>
-                            <a:gd name="connsiteX66" fmla="*/ 204983 w 1485143"/>
-                            <a:gd name="connsiteY66" fmla="*/ 119576 h 471268"/>
-                          </a:gdLst>
-                          <a:ahLst/>
-                          <a:cxnLst>
-                            <a:cxn ang="0">
-                              <a:pos x="connsiteX0" y="connsiteY0"/>
-                            </a:cxn>
-                            <a:cxn ang="0">
-                              <a:pos x="connsiteX1" y="connsiteY1"/>
-                            </a:cxn>
-                            <a:cxn ang="0">
-                              <a:pos x="connsiteX2" y="connsiteY2"/>
-                            </a:cxn>
-                            <a:cxn ang="0">
-                              <a:pos x="connsiteX3" y="connsiteY3"/>
-                            </a:cxn>
-                            <a:cxn ang="0">
-                              <a:pos x="connsiteX4" y="connsiteY4"/>
-                            </a:cxn>
-                            <a:cxn ang="0">
-                              <a:pos x="connsiteX5" y="connsiteY5"/>
-                            </a:cxn>
-                            <a:cxn ang="0">
-                              <a:pos x="connsiteX6" y="connsiteY6"/>
-                            </a:cxn>
-                            <a:cxn ang="0">
-                              <a:pos x="connsiteX7" y="connsiteY7"/>
-                            </a:cxn>
-                            <a:cxn ang="0">
-                              <a:pos x="connsiteX8" y="connsiteY8"/>
-                            </a:cxn>
-                            <a:cxn ang="0">
-                              <a:pos x="connsiteX9" y="connsiteY9"/>
-                            </a:cxn>
-                            <a:cxn ang="0">
-                              <a:pos x="connsiteX10" y="connsiteY10"/>
-                            </a:cxn>
-                            <a:cxn ang="0">
-                              <a:pos x="connsiteX11" y="connsiteY11"/>
-                            </a:cxn>
-                            <a:cxn ang="0">
-                              <a:pos x="connsiteX12" y="connsiteY12"/>
-                            </a:cxn>
-                            <a:cxn ang="0">
-                              <a:pos x="connsiteX13" y="connsiteY13"/>
-                            </a:cxn>
-                            <a:cxn ang="0">
-                              <a:pos x="connsiteX14" y="connsiteY14"/>
-                            </a:cxn>
-                            <a:cxn ang="0">
-                              <a:pos x="connsiteX15" y="connsiteY15"/>
-                            </a:cxn>
-                            <a:cxn ang="0">
-                              <a:pos x="connsiteX16" y="connsiteY16"/>
-                            </a:cxn>
-                            <a:cxn ang="0">
-                              <a:pos x="connsiteX17" y="connsiteY17"/>
-                            </a:cxn>
-                            <a:cxn ang="0">
-                              <a:pos x="connsiteX18" y="connsiteY18"/>
-                            </a:cxn>
-                            <a:cxn ang="0">
-                              <a:pos x="connsiteX19" y="connsiteY19"/>
-                            </a:cxn>
-                            <a:cxn ang="0">
-                              <a:pos x="connsiteX20" y="connsiteY20"/>
-                            </a:cxn>
-                            <a:cxn ang="0">
-                              <a:pos x="connsiteX21" y="connsiteY21"/>
-                            </a:cxn>
-                            <a:cxn ang="0">
-                              <a:pos x="connsiteX22" y="connsiteY22"/>
-                            </a:cxn>
-                            <a:cxn ang="0">
-                              <a:pos x="connsiteX23" y="connsiteY23"/>
-                            </a:cxn>
-                            <a:cxn ang="0">
-                              <a:pos x="connsiteX24" y="connsiteY24"/>
-                            </a:cxn>
-                            <a:cxn ang="0">
-                              <a:pos x="connsiteX25" y="connsiteY25"/>
-                            </a:cxn>
-                            <a:cxn ang="0">
-                              <a:pos x="connsiteX26" y="connsiteY26"/>
-                            </a:cxn>
-                            <a:cxn ang="0">
-                              <a:pos x="connsiteX27" y="connsiteY27"/>
-                            </a:cxn>
-                            <a:cxn ang="0">
-                              <a:pos x="connsiteX28" y="connsiteY28"/>
-                            </a:cxn>
-                            <a:cxn ang="0">
-                              <a:pos x="connsiteX29" y="connsiteY29"/>
-                            </a:cxn>
-                            <a:cxn ang="0">
-                              <a:pos x="connsiteX30" y="connsiteY30"/>
-                            </a:cxn>
-                            <a:cxn ang="0">
-                              <a:pos x="connsiteX31" y="connsiteY31"/>
-                            </a:cxn>
-                            <a:cxn ang="0">
-                              <a:pos x="connsiteX32" y="connsiteY32"/>
-                            </a:cxn>
-                            <a:cxn ang="0">
-                              <a:pos x="connsiteX33" y="connsiteY33"/>
-                            </a:cxn>
-                            <a:cxn ang="0">
-                              <a:pos x="connsiteX34" y="connsiteY34"/>
-                            </a:cxn>
-                            <a:cxn ang="0">
-                              <a:pos x="connsiteX35" y="connsiteY35"/>
-                            </a:cxn>
-                            <a:cxn ang="0">
-                              <a:pos x="connsiteX36" y="connsiteY36"/>
-                            </a:cxn>
-                            <a:cxn ang="0">
-                              <a:pos x="connsiteX37" y="connsiteY37"/>
-                            </a:cxn>
-                            <a:cxn ang="0">
-                              <a:pos x="connsiteX38" y="connsiteY38"/>
-                            </a:cxn>
-                            <a:cxn ang="0">
-                              <a:pos x="connsiteX39" y="connsiteY39"/>
-                            </a:cxn>
-                            <a:cxn ang="0">
-                              <a:pos x="connsiteX40" y="connsiteY40"/>
-                            </a:cxn>
-                            <a:cxn ang="0">
-                              <a:pos x="connsiteX41" y="connsiteY41"/>
-                            </a:cxn>
-                            <a:cxn ang="0">
-                              <a:pos x="connsiteX42" y="connsiteY42"/>
-                            </a:cxn>
-                            <a:cxn ang="0">
-                              <a:pos x="connsiteX43" y="connsiteY43"/>
-                            </a:cxn>
-                            <a:cxn ang="0">
-                              <a:pos x="connsiteX44" y="connsiteY44"/>
-                            </a:cxn>
-                            <a:cxn ang="0">
-                              <a:pos x="connsiteX45" y="connsiteY45"/>
-                            </a:cxn>
-                            <a:cxn ang="0">
-                              <a:pos x="connsiteX46" y="connsiteY46"/>
-                            </a:cxn>
-                            <a:cxn ang="0">
-                              <a:pos x="connsiteX47" y="connsiteY47"/>
-                            </a:cxn>
-                            <a:cxn ang="0">
-                              <a:pos x="connsiteX48" y="connsiteY48"/>
-                            </a:cxn>
-                            <a:cxn ang="0">
-                              <a:pos x="connsiteX49" y="connsiteY49"/>
-                            </a:cxn>
-                            <a:cxn ang="0">
-                              <a:pos x="connsiteX50" y="connsiteY50"/>
-                            </a:cxn>
-                            <a:cxn ang="0">
-                              <a:pos x="connsiteX51" y="connsiteY51"/>
-                            </a:cxn>
-                            <a:cxn ang="0">
-                              <a:pos x="connsiteX52" y="connsiteY52"/>
-                            </a:cxn>
-                            <a:cxn ang="0">
-                              <a:pos x="connsiteX53" y="connsiteY53"/>
-                            </a:cxn>
-                            <a:cxn ang="0">
-                              <a:pos x="connsiteX54" y="connsiteY54"/>
-                            </a:cxn>
-                            <a:cxn ang="0">
-                              <a:pos x="connsiteX55" y="connsiteY55"/>
-                            </a:cxn>
-                            <a:cxn ang="0">
-                              <a:pos x="connsiteX56" y="connsiteY56"/>
-                            </a:cxn>
-                            <a:cxn ang="0">
-                              <a:pos x="connsiteX57" y="connsiteY57"/>
-                            </a:cxn>
-                            <a:cxn ang="0">
-                              <a:pos x="connsiteX58" y="connsiteY58"/>
-                            </a:cxn>
-                            <a:cxn ang="0">
-                              <a:pos x="connsiteX59" y="connsiteY59"/>
-                            </a:cxn>
-                            <a:cxn ang="0">
-                              <a:pos x="connsiteX60" y="connsiteY60"/>
-                            </a:cxn>
-                            <a:cxn ang="0">
-                              <a:pos x="connsiteX61" y="connsiteY61"/>
-                            </a:cxn>
-                            <a:cxn ang="0">
-                              <a:pos x="connsiteX62" y="connsiteY62"/>
-                            </a:cxn>
-                            <a:cxn ang="0">
-                              <a:pos x="connsiteX63" y="connsiteY63"/>
-                            </a:cxn>
-                            <a:cxn ang="0">
-                              <a:pos x="connsiteX64" y="connsiteY64"/>
-                            </a:cxn>
-                            <a:cxn ang="0">
-                              <a:pos x="connsiteX65" y="connsiteY65"/>
-                            </a:cxn>
-                            <a:cxn ang="0">
-                              <a:pos x="connsiteX66" y="connsiteY66"/>
-                            </a:cxn>
-                          </a:cxnLst>
-                          <a:rect l="l" t="t" r="r" b="b"/>
-                          <a:pathLst>
-                            <a:path w="1485143" h="471268">
-                              <a:moveTo>
-                                <a:pt x="873198" y="49237"/>
-                              </a:moveTo>
-                              <a:lnTo>
-                                <a:pt x="176847" y="56271"/>
-                              </a:lnTo>
-                              <a:cubicBezTo>
-                                <a:pt x="168397" y="56520"/>
-                                <a:pt x="162064" y="64723"/>
-                                <a:pt x="155746" y="70339"/>
-                              </a:cubicBezTo>
-                              <a:cubicBezTo>
-                                <a:pt x="140877" y="83556"/>
-                                <a:pt x="113543" y="112542"/>
-                                <a:pt x="113543" y="112542"/>
-                              </a:cubicBezTo>
-                              <a:cubicBezTo>
-                                <a:pt x="108854" y="126610"/>
-                                <a:pt x="98734" y="139935"/>
-                                <a:pt x="99475" y="154745"/>
-                              </a:cubicBezTo>
-                              <a:cubicBezTo>
-                                <a:pt x="101820" y="201637"/>
-                                <a:pt x="95492" y="249782"/>
-                                <a:pt x="106509" y="295422"/>
-                              </a:cubicBezTo>
-                              <a:cubicBezTo>
-                                <a:pt x="112460" y="320075"/>
-                                <a:pt x="127611" y="344658"/>
-                                <a:pt x="148712" y="358726"/>
-                              </a:cubicBezTo>
-                              <a:cubicBezTo>
-                                <a:pt x="162780" y="368105"/>
-                                <a:pt x="174512" y="382762"/>
-                                <a:pt x="190915" y="386862"/>
-                              </a:cubicBezTo>
-                              <a:cubicBezTo>
-                                <a:pt x="274576" y="407776"/>
-                                <a:pt x="227919" y="399323"/>
-                                <a:pt x="331592" y="407963"/>
-                              </a:cubicBezTo>
-                              <a:cubicBezTo>
-                                <a:pt x="535977" y="459061"/>
-                                <a:pt x="372467" y="420723"/>
-                                <a:pt x="908367" y="407963"/>
-                              </a:cubicBezTo>
-                              <a:cubicBezTo>
-                                <a:pt x="922625" y="407624"/>
-                                <a:pt x="936553" y="403557"/>
-                                <a:pt x="950570" y="400929"/>
-                              </a:cubicBezTo>
-                              <a:cubicBezTo>
-                                <a:pt x="974071" y="396523"/>
-                                <a:pt x="1020909" y="386862"/>
-                                <a:pt x="1020909" y="386862"/>
-                              </a:cubicBezTo>
-                              <a:cubicBezTo>
-                                <a:pt x="1027943" y="382173"/>
-                                <a:pt x="1034285" y="376227"/>
-                                <a:pt x="1042010" y="372794"/>
-                              </a:cubicBezTo>
-                              <a:cubicBezTo>
-                                <a:pt x="1055561" y="366771"/>
-                                <a:pt x="1070445" y="364233"/>
-                                <a:pt x="1084213" y="358726"/>
-                              </a:cubicBezTo>
-                              <a:lnTo>
-                                <a:pt x="1119383" y="344659"/>
-                              </a:lnTo>
-                              <a:cubicBezTo>
-                                <a:pt x="1131762" y="307517"/>
-                                <a:pt x="1120247" y="327670"/>
-                                <a:pt x="1168619" y="295422"/>
-                              </a:cubicBezTo>
-                              <a:lnTo>
-                                <a:pt x="1189721" y="281354"/>
-                              </a:lnTo>
-                              <a:cubicBezTo>
-                                <a:pt x="1206588" y="247621"/>
-                                <a:pt x="1218506" y="236523"/>
-                                <a:pt x="1196755" y="189914"/>
-                              </a:cubicBezTo>
-                              <a:cubicBezTo>
-                                <a:pt x="1188342" y="171886"/>
-                                <a:pt x="1163449" y="165505"/>
-                                <a:pt x="1154552" y="147711"/>
-                              </a:cubicBezTo>
-                              <a:cubicBezTo>
-                                <a:pt x="1136161" y="110930"/>
-                                <a:pt x="1150656" y="122119"/>
-                                <a:pt x="1112349" y="112542"/>
-                              </a:cubicBezTo>
-                              <a:cubicBezTo>
-                                <a:pt x="1100626" y="103163"/>
-                                <a:pt x="1090359" y="91595"/>
-                                <a:pt x="1077179" y="84406"/>
-                              </a:cubicBezTo>
-                              <a:cubicBezTo>
-                                <a:pt x="1064161" y="77305"/>
-                                <a:pt x="1049179" y="74600"/>
-                                <a:pt x="1034976" y="70339"/>
-                              </a:cubicBezTo>
-                              <a:cubicBezTo>
-                                <a:pt x="946680" y="43851"/>
-                                <a:pt x="1056638" y="79904"/>
-                                <a:pt x="985739" y="56271"/>
-                              </a:cubicBezTo>
-                              <a:cubicBezTo>
-                                <a:pt x="945192" y="29238"/>
-                                <a:pt x="984303" y="52640"/>
-                                <a:pt x="943536" y="35169"/>
-                              </a:cubicBezTo>
-                              <a:cubicBezTo>
-                                <a:pt x="933899" y="31039"/>
-                                <a:pt x="925532" y="23804"/>
-                                <a:pt x="915401" y="21102"/>
-                              </a:cubicBezTo>
-                              <a:cubicBezTo>
-                                <a:pt x="890073" y="14348"/>
-                                <a:pt x="863733" y="12175"/>
-                                <a:pt x="838029" y="7034"/>
-                              </a:cubicBezTo>
-                              <a:cubicBezTo>
-                                <a:pt x="828549" y="5138"/>
-                                <a:pt x="819272" y="2345"/>
-                                <a:pt x="809893" y="0"/>
-                              </a:cubicBezTo>
-                              <a:lnTo>
-                                <a:pt x="155746" y="7034"/>
-                              </a:lnTo>
-                              <a:cubicBezTo>
-                                <a:pt x="142244" y="7304"/>
-                                <a:pt x="102973" y="12319"/>
-                                <a:pt x="85407" y="21102"/>
-                              </a:cubicBezTo>
-                              <a:cubicBezTo>
-                                <a:pt x="77846" y="24882"/>
-                                <a:pt x="70624" y="29553"/>
-                                <a:pt x="64306" y="35169"/>
-                              </a:cubicBezTo>
-                              <a:cubicBezTo>
-                                <a:pt x="49436" y="48387"/>
-                                <a:pt x="22103" y="77373"/>
-                                <a:pt x="22103" y="77373"/>
-                              </a:cubicBezTo>
-                              <a:cubicBezTo>
-                                <a:pt x="19758" y="84407"/>
-                                <a:pt x="17990" y="91659"/>
-                                <a:pt x="15069" y="98474"/>
-                              </a:cubicBezTo>
-                              <a:cubicBezTo>
-                                <a:pt x="10938" y="108112"/>
-                                <a:pt x="1617" y="116142"/>
-                                <a:pt x="1001" y="126609"/>
-                              </a:cubicBezTo>
-                              <a:cubicBezTo>
-                                <a:pt x="-794" y="157126"/>
-                                <a:pt x="-1083" y="188870"/>
-                                <a:pt x="8035" y="218049"/>
-                              </a:cubicBezTo>
-                              <a:cubicBezTo>
-                                <a:pt x="11532" y="229238"/>
-                                <a:pt x="27881" y="230862"/>
-                                <a:pt x="36170" y="239151"/>
-                              </a:cubicBezTo>
-                              <a:cubicBezTo>
-                                <a:pt x="44459" y="247440"/>
-                                <a:pt x="48449" y="259566"/>
-                                <a:pt x="57272" y="267286"/>
-                              </a:cubicBezTo>
-                              <a:cubicBezTo>
-                                <a:pt x="67561" y="276289"/>
-                                <a:pt x="80848" y="281142"/>
-                                <a:pt x="92441" y="288388"/>
-                              </a:cubicBezTo>
-                              <a:cubicBezTo>
-                                <a:pt x="99610" y="292869"/>
-                                <a:pt x="105982" y="298675"/>
-                                <a:pt x="113543" y="302456"/>
-                              </a:cubicBezTo>
-                              <a:cubicBezTo>
-                                <a:pt x="124836" y="308102"/>
-                                <a:pt x="137419" y="310876"/>
-                                <a:pt x="148712" y="316523"/>
-                              </a:cubicBezTo>
-                              <a:cubicBezTo>
-                                <a:pt x="197290" y="340812"/>
-                                <a:pt x="139388" y="322985"/>
-                                <a:pt x="197949" y="337625"/>
-                              </a:cubicBezTo>
-                              <a:cubicBezTo>
-                                <a:pt x="207327" y="342314"/>
-                                <a:pt x="217192" y="346136"/>
-                                <a:pt x="226084" y="351693"/>
-                              </a:cubicBezTo>
-                              <a:cubicBezTo>
-                                <a:pt x="236025" y="357906"/>
-                                <a:pt x="243398" y="368285"/>
-                                <a:pt x="254219" y="372794"/>
-                              </a:cubicBezTo>
-                              <a:cubicBezTo>
-                                <a:pt x="272066" y="380230"/>
-                                <a:pt x="292036" y="381095"/>
-                                <a:pt x="310490" y="386862"/>
-                              </a:cubicBezTo>
-                              <a:cubicBezTo>
-                                <a:pt x="415434" y="419657"/>
-                                <a:pt x="324751" y="399561"/>
-                                <a:pt x="401930" y="414997"/>
-                              </a:cubicBezTo>
-                              <a:cubicBezTo>
-                                <a:pt x="415998" y="422031"/>
-                                <a:pt x="429212" y="431125"/>
-                                <a:pt x="444133" y="436099"/>
-                              </a:cubicBezTo>
-                              <a:cubicBezTo>
-                                <a:pt x="474349" y="446171"/>
-                                <a:pt x="517132" y="451289"/>
-                                <a:pt x="549641" y="457200"/>
-                              </a:cubicBezTo>
-                              <a:cubicBezTo>
-                                <a:pt x="582382" y="463153"/>
-                                <a:pt x="582841" y="463742"/>
-                                <a:pt x="612946" y="471268"/>
-                              </a:cubicBezTo>
-                              <a:cubicBezTo>
-                                <a:pt x="702041" y="468923"/>
-                                <a:pt x="791207" y="468473"/>
-                                <a:pt x="880232" y="464234"/>
-                              </a:cubicBezTo>
-                              <a:cubicBezTo>
-                                <a:pt x="889888" y="463774"/>
-                                <a:pt x="898888" y="459096"/>
-                                <a:pt x="908367" y="457200"/>
-                              </a:cubicBezTo>
-                              <a:cubicBezTo>
-                                <a:pt x="922352" y="454403"/>
-                                <a:pt x="936585" y="452963"/>
-                                <a:pt x="950570" y="450166"/>
-                              </a:cubicBezTo>
-                              <a:cubicBezTo>
-                                <a:pt x="1033474" y="433586"/>
-                                <a:pt x="902795" y="453978"/>
-                                <a:pt x="1027943" y="436099"/>
-                              </a:cubicBezTo>
-                              <a:lnTo>
-                                <a:pt x="1077179" y="422031"/>
-                              </a:lnTo>
-                              <a:cubicBezTo>
-                                <a:pt x="1090613" y="418367"/>
-                                <a:pt x="1112935" y="414091"/>
-                                <a:pt x="1126416" y="407963"/>
-                              </a:cubicBezTo>
-                              <a:cubicBezTo>
-                                <a:pt x="1153216" y="395781"/>
-                                <a:pt x="1187759" y="374612"/>
-                                <a:pt x="1217856" y="365760"/>
-                              </a:cubicBezTo>
-                              <a:cubicBezTo>
-                                <a:pt x="1245679" y="357577"/>
-                                <a:pt x="1302263" y="344659"/>
-                                <a:pt x="1302263" y="344659"/>
-                              </a:cubicBezTo>
-                              <a:cubicBezTo>
-                                <a:pt x="1309297" y="339970"/>
-                                <a:pt x="1315803" y="334372"/>
-                                <a:pt x="1323364" y="330591"/>
-                              </a:cubicBezTo>
-                              <a:cubicBezTo>
-                                <a:pt x="1354210" y="315167"/>
-                                <a:pt x="1360756" y="316078"/>
-                                <a:pt x="1393703" y="309489"/>
-                              </a:cubicBezTo>
-                              <a:cubicBezTo>
-                                <a:pt x="1470861" y="232331"/>
-                                <a:pt x="1378222" y="315320"/>
-                                <a:pt x="1449973" y="274320"/>
-                              </a:cubicBezTo>
-                              <a:cubicBezTo>
-                                <a:pt x="1464556" y="265987"/>
-                                <a:pt x="1476178" y="245564"/>
-                                <a:pt x="1485143" y="232117"/>
-                              </a:cubicBezTo>
-                              <a:cubicBezTo>
-                                <a:pt x="1482798" y="213360"/>
-                                <a:pt x="1486563" y="192753"/>
-                                <a:pt x="1478109" y="175846"/>
-                              </a:cubicBezTo>
-                              <a:cubicBezTo>
-                                <a:pt x="1473420" y="166468"/>
-                                <a:pt x="1458865" y="167336"/>
-                                <a:pt x="1449973" y="161779"/>
-                              </a:cubicBezTo>
-                              <a:cubicBezTo>
-                                <a:pt x="1440032" y="155566"/>
-                                <a:pt x="1432482" y="145590"/>
-                                <a:pt x="1421838" y="140677"/>
-                              </a:cubicBezTo>
-                              <a:cubicBezTo>
-                                <a:pt x="1394173" y="127909"/>
-                                <a:pt x="1325682" y="109661"/>
-                                <a:pt x="1295229" y="105508"/>
-                              </a:cubicBezTo>
-                              <a:cubicBezTo>
-                                <a:pt x="1264939" y="101377"/>
-                                <a:pt x="1234269" y="100819"/>
-                                <a:pt x="1203789" y="98474"/>
-                              </a:cubicBezTo>
-                              <a:cubicBezTo>
-                                <a:pt x="976575" y="41670"/>
-                                <a:pt x="1161837" y="85459"/>
-                                <a:pt x="556675" y="98474"/>
-                              </a:cubicBezTo>
-                              <a:cubicBezTo>
-                                <a:pt x="544723" y="98731"/>
-                                <a:pt x="533424" y="104567"/>
-                                <a:pt x="521506" y="105508"/>
-                              </a:cubicBezTo>
-                              <a:cubicBezTo>
-                                <a:pt x="321756" y="121278"/>
-                                <a:pt x="344961" y="119576"/>
-                                <a:pt x="204983" y="119576"/>
-                              </a:cubicBezTo>
-                            </a:path>
-                          </a:pathLst>
-                        </a:custGeom>
-                        <a:noFill/>
-                        <a:ln>
-                          <a:solidFill>
-                            <a:schemeClr val="accent1"/>
-                          </a:solidFill>
-                        </a:ln>
-                      </wps:spPr>
-                      <wps:style>
-                        <a:lnRef idx="2">
-                          <a:schemeClr val="accent1">
-                            <a:shade val="50000"/>
-                          </a:schemeClr>
-                        </a:lnRef>
-                        <a:fillRef idx="1">
-                          <a:schemeClr val="accent1"/>
-                        </a:fillRef>
-                        <a:effectRef idx="0">
-                          <a:schemeClr val="accent1"/>
-                        </a:effectRef>
-                        <a:fontRef idx="minor">
-                          <a:schemeClr val="lt1"/>
-                        </a:fontRef>
-                      </wps:style>
-                      <wps:bodyPr rot="0" spcFirstLastPara="0" vertOverflow="overflow" horzOverflow="overflow" vert="horz" wrap="square" lIns="91440" tIns="45720" rIns="91440" bIns="45720" numCol="1" spcCol="0" rtlCol="0" fromWordArt="0" anchor="ctr" anchorCtr="0" forceAA="0" compatLnSpc="1">
-                        <a:prstTxWarp prst="textNoShape">
-                          <a:avLst/>
-                        </a:prstTxWarp>
-                        <a:noAutofit/>
-                      </wps:bodyPr>
-                    </wps:wsp>
-                  </a:graphicData>
-                </a:graphic>
-              </wp:anchor>
-            </w:drawing>
-          </mc:Choice>
-          <mc:Fallback>
-            <w:pict>
-              <v:shape w14:anchorId="2EB43AA2" id="Freeform 5" o:spid="_x0000_s1026" style="position:absolute;margin-left:71.9pt;margin-top:79.9pt;width:116.95pt;height:37.1pt;z-index:251660288;visibility:visible;mso-wrap-style:square;mso-wrap-distance-left:9pt;mso-wrap-distance-top:0;mso-wrap-distance-right:9pt;mso-wrap-distance-bottom:0;mso-position-horizontal:absolute;mso-position-horizontal-relative:text;mso-position-vertical:absolute;mso-position-vertical-relative:text;v-text-anchor:middle" coordsize="1485143,471268" o:gfxdata="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" path="m873198,49237l176847,56271v-8450,249,-14783,8452,-21101,14068c140877,83556,113543,112542,113543,112542v-4689,14068,-14809,27393,-14068,42203c101820,201637,95492,249782,106509,295422v5951,24653,21102,49236,42203,63304c162780,368105,174512,382762,190915,386862v83661,20914,37004,12461,140677,21101c535977,459061,372467,420723,908367,407963v14258,-339,28186,-4406,42203,-7034c974071,396523,1020909,386862,1020909,386862v7034,-4689,13376,-10635,21101,-14068c1055561,366771,1070445,364233,1084213,358726r35170,-14067c1131762,307517,1120247,327670,1168619,295422r21102,-14068c1206588,247621,1218506,236523,1196755,189914v-8413,-18028,-33306,-24409,-42203,-42203c1136161,110930,1150656,122119,1112349,112542v-11723,-9379,-21990,-20947,-35170,-28136c1064161,77305,1049179,74600,1034976,70339v-88296,-26488,21662,9565,-49237,-14068c945192,29238,984303,52640,943536,35169,933899,31039,925532,23804,915401,21102,890073,14348,863733,12175,838029,7034,828549,5138,819272,2345,809893,l155746,7034v-13502,270,-52773,5285,-70339,14068c77846,24882,70624,29553,64306,35169,49436,48387,22103,77373,22103,77373v-2345,7034,-4113,14286,-7034,21101c10938,108112,1617,116142,1001,126609v-1795,30517,-2084,62261,7034,91440c11532,229238,27881,230862,36170,239151v8289,8289,12279,20415,21102,28135c67561,276289,80848,281142,92441,288388v7169,4481,13541,10287,21102,14068c124836,308102,137419,310876,148712,316523v48578,24289,-9324,6462,49237,21102c207327,342314,217192,346136,226084,351693v9941,6213,17314,16592,28135,21101c272066,380230,292036,381095,310490,386862v104944,32795,14261,12699,91440,28135c415998,422031,429212,431125,444133,436099v30216,10072,72999,15190,105508,21101c582382,463153,582841,463742,612946,471268v89095,-2345,178261,-2795,267286,-7034c889888,463774,898888,459096,908367,457200v13985,-2797,28218,-4237,42203,-7034c1033474,433586,902795,453978,1027943,436099r49236,-14068c1090613,418367,1112935,414091,1126416,407963v26800,-12182,61343,-33351,91440,-42203c1245679,357577,1302263,344659,1302263,344659v7034,-4689,13540,-10287,21101,-14068c1354210,315167,1360756,316078,1393703,309489v77158,-77158,-15481,5831,56270,-35169c1464556,265987,1476178,245564,1485143,232117v-2345,-18757,1420,-39364,-7034,-56271c1473420,166468,1458865,167336,1449973,161779v-9941,-6213,-17491,-16189,-28135,-21102c1394173,127909,1325682,109661,1295229,105508v-30290,-4131,-60960,-4689,-91440,-7034c976575,41670,1161837,85459,556675,98474v-11952,257,-23251,6093,-35169,7034c321756,121278,344961,119576,204983,119576e" filled="f" strokecolor="#4472c4 [3204]" strokeweight="1pt">
-                <v:stroke joinstyle="miter"/>
-                <v:path arrowok="t" o:connecttype="custom" o:connectlocs="873198,49237;176847,56271;155746,70339;113543,112542;99475,154745;106509,295422;148712,358726;190915,386862;331592,407963;908367,407963;950570,400929;1020909,386862;1042010,372794;1084213,358726;1119383,344659;1168619,295422;1189721,281354;1196755,189914;1154552,147711;1112349,112542;1077179,84406;1034976,70339;985739,56271;943536,35169;915401,21102;838029,7034;809893,0;155746,7034;85407,21102;64306,35169;22103,77373;15069,98474;1001,126609;8035,218049;36170,239151;57272,267286;92441,288388;113543,302456;148712,316523;197949,337625;226084,351693;254219,372794;310490,386862;401930,414997;444133,436099;549641,457200;612946,471268;880232,464234;908367,457200;950570,450166;1027943,436099;1077179,422031;1126416,407963;1217856,365760;1302263,344659;1323364,330591;1393703,309489;1449973,274320;1485143,232117;1478109,175846;1449973,161779;1421838,140677;1295229,105508;1203789,98474;556675,98474;521506,105508;204983,119576" o:connectangles="0,0,0,0,0,0,0,0,0,0,0,0,0,0,0,0,0,0,0,0,0,0,0,0,0,0,0,0,0,0,0,0,0,0,0,0,0,0,0,0,0,0,0,0,0,0,0,0,0,0,0,0,0,0,0,0,0,0,0,0,0,0,0,0,0,0,0"/>
-              </v:shape>
-            </w:pict>
-          </mc:Fallback>
-        </mc:AlternateContent>
-      </w:r>
-      <w:r>
-        <w:rPr>
-          <w:noProof/>
-        </w:rPr>
         <w:drawing>
-          <wp:inline distT="0" distB="0" distL="0" distR="0">
-            <wp:extent cx="5943600" cy="3834130"/>
-            <wp:effectExtent l="0" t="0" r="0" b="1270"/>
-            <wp:docPr id="3" name="Picture 3"/>
+          <wp:inline distT="0" distB="0" distL="0" distR="0" wp14:anchorId="34F52EA9" wp14:editId="6AC353DD">
+            <wp:extent cx="5943600" cy="3018155"/>
+            <wp:effectExtent l="0" t="0" r="0" b="4445"/>
+            <wp:docPr id="9" name="Picture 9"/>
             <wp:cNvGraphicFramePr>
               <a:graphicFrameLocks xmlns:a="http://schemas.openxmlformats.org/drawingml/2006/main" noChangeAspect="1"/>
             </wp:cNvGraphicFramePr>
@@ -3808,17 +3808,11 @@
               <a:graphicData uri="http://schemas.openxmlformats.org/drawingml/2006/picture">
                 <pic:pic xmlns:pic="http://schemas.openxmlformats.org/drawingml/2006/picture">
                   <pic:nvPicPr>
-                    <pic:cNvPr id="3" name="Screen Shot 2019-01-14 at 1.34.21 PM.png"/>
+                    <pic:cNvPr id="1" name=""/>
                     <pic:cNvPicPr/>
                   </pic:nvPicPr>
                   <pic:blipFill>
-                    <a:blip r:embed="rId6">
-                      <a:extLst>
-                        <a:ext uri="{28A0092B-C50C-407E-A947-70E740481C1C}">
-                          <a14:useLocalDpi xmlns:a14="http://schemas.microsoft.com/office/drawing/2010/main" val="0"/>
-                        </a:ext>
-                      </a:extLst>
-                    </a:blip>
+                    <a:blip r:embed="rId8"/>
                     <a:stretch>
                       <a:fillRect/>
                     </a:stretch>
@@ -3826,7 +3820,7 @@
                   <pic:spPr>
                     <a:xfrm>
                       <a:off x="0" y="0"/>
-                      <a:ext cx="5943600" cy="3834130"/>
+                      <a:ext cx="5943600" cy="3018155"/>
                     </a:xfrm>
                     <a:prstGeom prst="rect">
                       <a:avLst/>
@@ -3838,32 +3832,520 @@
           </wp:inline>
         </w:drawing>
       </w:r>
+      <w:r>
+        <w:t>T</w:t>
+      </w:r>
+      <w:r>
+        <w:t xml:space="preserve">he pull request is now sent to your </w:t>
+      </w:r>
+      <w:r>
+        <w:t xml:space="preserve">reviewers, </w:t>
+      </w:r>
+      <w:proofErr w:type="spellStart"/>
+      <w:r>
+        <w:t>ProfBird</w:t>
+      </w:r>
+      <w:proofErr w:type="spellEnd"/>
+      <w:r>
+        <w:t xml:space="preserve"> and </w:t>
+      </w:r>
+      <w:proofErr w:type="spellStart"/>
+      <w:r>
+        <w:t>ironlenny</w:t>
+      </w:r>
+      <w:proofErr w:type="spellEnd"/>
+      <w:r>
+        <w:t>.</w:t>
+      </w:r>
     </w:p>
     <w:p>
       <w:pPr>
         <w:pStyle w:val="ListParagraph"/>
-        <w:numPr>
-          <w:ilvl w:val="0"/>
-          <w:numId w:val="1"/>
-        </w:numPr>
       </w:pPr>
       <w:r>
-        <w:t xml:space="preserve">The pull request is now sent to all your </w:t>
-      </w:r>
-      <w:r>
-        <w:t>reviewers.</w:t>
+        <w:lastRenderedPageBreak/>
+        <w:t xml:space="preserve">Now imagine you are </w:t>
+      </w:r>
+      <w:proofErr w:type="spellStart"/>
+      <w:r>
+        <w:t>TyTitan’s</w:t>
+      </w:r>
+      <w:proofErr w:type="spellEnd"/>
+      <w:r>
+        <w:t xml:space="preserve"> lab partner, </w:t>
+      </w:r>
+      <w:proofErr w:type="spellStart"/>
+      <w:r>
+        <w:t>ironlenny</w:t>
+      </w:r>
+      <w:proofErr w:type="spellEnd"/>
+      <w:r>
+        <w:t xml:space="preserve">. You just got an e-mail with the PR, when you follow the link in the e-mail you will be taken to </w:t>
+      </w:r>
+      <w:proofErr w:type="spellStart"/>
+      <w:r>
+        <w:t>TyTitan’s</w:t>
+      </w:r>
+      <w:proofErr w:type="spellEnd"/>
+      <w:r>
+        <w:t xml:space="preserve"> repository and you’ll see this:</w:t>
+      </w:r>
+    </w:p>
+    <w:p>
+      <w:pPr>
+        <w:pStyle w:val="ListParagraph"/>
+      </w:pPr>
+      <w:r>
+        <w:drawing>
+          <wp:inline distT="0" distB="0" distL="0" distR="0" wp14:anchorId="4A86B073" wp14:editId="39C8D97E">
+            <wp:extent cx="5943600" cy="1522730"/>
+            <wp:effectExtent l="0" t="0" r="0" b="1270"/>
+            <wp:docPr id="13" name="Picture 13"/>
+            <wp:cNvGraphicFramePr>
+              <a:graphicFrameLocks xmlns:a="http://schemas.openxmlformats.org/drawingml/2006/main" noChangeAspect="1"/>
+            </wp:cNvGraphicFramePr>
+            <a:graphic xmlns:a="http://schemas.openxmlformats.org/drawingml/2006/main">
+              <a:graphicData uri="http://schemas.openxmlformats.org/drawingml/2006/picture">
+                <pic:pic xmlns:pic="http://schemas.openxmlformats.org/drawingml/2006/picture">
+                  <pic:nvPicPr>
+                    <pic:cNvPr id="1" name=""/>
+                    <pic:cNvPicPr/>
+                  </pic:nvPicPr>
+                  <pic:blipFill>
+                    <a:blip r:embed="rId9"/>
+                    <a:stretch>
+                      <a:fillRect/>
+                    </a:stretch>
+                  </pic:blipFill>
+                  <pic:spPr>
+                    <a:xfrm>
+                      <a:off x="0" y="0"/>
+                      <a:ext cx="5943600" cy="1522730"/>
+                    </a:xfrm>
+                    <a:prstGeom prst="rect">
+                      <a:avLst/>
+                    </a:prstGeom>
+                  </pic:spPr>
+                </pic:pic>
+              </a:graphicData>
+            </a:graphic>
+          </wp:inline>
+        </w:drawing>
+      </w:r>
+    </w:p>
+    <w:p>
+      <w:pPr>
+        <w:pStyle w:val="ListParagraph"/>
+      </w:pPr>
+    </w:p>
+    <w:p>
+      <w:pPr>
+        <w:pStyle w:val="ListParagraph"/>
+      </w:pPr>
+      <w:r>
+        <w:t>Now you can pull the branch, look at the code, run it, and make comments. Here’s an example of comments a lab partner might make:</w:t>
+      </w:r>
+    </w:p>
+    <w:p>
+      <w:pPr>
+        <w:pStyle w:val="ListParagraph"/>
+      </w:pPr>
+      <w:r>
+        <w:drawing>
+          <wp:inline distT="0" distB="0" distL="0" distR="0" wp14:anchorId="25FF1CC0" wp14:editId="63C76162">
+            <wp:extent cx="5943600" cy="2577465"/>
+            <wp:effectExtent l="0" t="0" r="0" b="635"/>
+            <wp:docPr id="14" name="Picture 14"/>
+            <wp:cNvGraphicFramePr>
+              <a:graphicFrameLocks xmlns:a="http://schemas.openxmlformats.org/drawingml/2006/main" noChangeAspect="1"/>
+            </wp:cNvGraphicFramePr>
+            <a:graphic xmlns:a="http://schemas.openxmlformats.org/drawingml/2006/main">
+              <a:graphicData uri="http://schemas.openxmlformats.org/drawingml/2006/picture">
+                <pic:pic xmlns:pic="http://schemas.openxmlformats.org/drawingml/2006/picture">
+                  <pic:nvPicPr>
+                    <pic:cNvPr id="1" name=""/>
+                    <pic:cNvPicPr/>
+                  </pic:nvPicPr>
+                  <pic:blipFill>
+                    <a:blip r:embed="rId10"/>
+                    <a:stretch>
+                      <a:fillRect/>
+                    </a:stretch>
+                  </pic:blipFill>
+                  <pic:spPr>
+                    <a:xfrm>
+                      <a:off x="0" y="0"/>
+                      <a:ext cx="5943600" cy="2577465"/>
+                    </a:xfrm>
+                    <a:prstGeom prst="rect">
+                      <a:avLst/>
+                    </a:prstGeom>
+                  </pic:spPr>
+                </pic:pic>
+              </a:graphicData>
+            </a:graphic>
+          </wp:inline>
+        </w:drawing>
+      </w:r>
+    </w:p>
+    <w:p>
+      <w:pPr>
+        <w:pStyle w:val="ListParagraph"/>
+      </w:pPr>
+    </w:p>
+    <w:p>
+      <w:pPr>
+        <w:pStyle w:val="ListParagraph"/>
+        <w:rPr>
+          <w:u w:val="single"/>
+        </w:rPr>
+      </w:pPr>
+      <w:r>
+        <w:rPr>
+          <w:u w:val="single"/>
+        </w:rPr>
+        <w:t xml:space="preserve">Reading a </w:t>
+      </w:r>
+      <w:r>
+        <w:rPr>
+          <w:u w:val="single"/>
+        </w:rPr>
+        <w:t>code review from your lab partn</w:t>
+      </w:r>
+      <w:r>
+        <w:rPr>
+          <w:u w:val="single"/>
+        </w:rPr>
+        <w:t>er</w:t>
+      </w:r>
+    </w:p>
+    <w:p>
+      <w:pPr>
+        <w:pStyle w:val="ListParagraph"/>
+        <w:rPr>
+          <w:u w:val="single"/>
+        </w:rPr>
+      </w:pPr>
+    </w:p>
+    <w:p>
+      <w:pPr>
+        <w:pStyle w:val="ListParagraph"/>
+      </w:pPr>
+      <w:r>
+        <w:t xml:space="preserve">Now imagine you are </w:t>
+      </w:r>
+      <w:proofErr w:type="spellStart"/>
+      <w:r>
+        <w:t>TyTitan</w:t>
+      </w:r>
+      <w:proofErr w:type="spellEnd"/>
+      <w:r>
+        <w:t xml:space="preserve"> again. </w:t>
+      </w:r>
+      <w:r>
+        <w:t>After your lab partner has done the code review, you can read their comments by first clicking on “Pull requests”</w:t>
+      </w:r>
+    </w:p>
+    <w:p>
+      <w:pPr>
+        <w:pStyle w:val="ListParagraph"/>
+      </w:pPr>
+    </w:p>
+    <w:p>
+      <w:pPr>
+        <w:pStyle w:val="ListParagraph"/>
+      </w:pPr>
+      <w:r>
+        <w:drawing>
+          <wp:inline distT="0" distB="0" distL="0" distR="0" wp14:anchorId="3BFFC5D0" wp14:editId="0310C27D">
+            <wp:extent cx="4591455" cy="981080"/>
+            <wp:effectExtent l="0" t="0" r="6350" b="0"/>
+            <wp:docPr id="10" name="Picture 10"/>
+            <wp:cNvGraphicFramePr>
+              <a:graphicFrameLocks xmlns:a="http://schemas.openxmlformats.org/drawingml/2006/main" noChangeAspect="1"/>
+            </wp:cNvGraphicFramePr>
+            <a:graphic xmlns:a="http://schemas.openxmlformats.org/drawingml/2006/main">
+              <a:graphicData uri="http://schemas.openxmlformats.org/drawingml/2006/picture">
+                <pic:pic xmlns:pic="http://schemas.openxmlformats.org/drawingml/2006/picture">
+                  <pic:nvPicPr>
+                    <pic:cNvPr id="1" name=""/>
+                    <pic:cNvPicPr/>
+                  </pic:nvPicPr>
+                  <pic:blipFill>
+                    <a:blip r:embed="rId11"/>
+                    <a:stretch>
+                      <a:fillRect/>
+                    </a:stretch>
+                  </pic:blipFill>
+                  <pic:spPr>
+                    <a:xfrm>
+                      <a:off x="0" y="0"/>
+                      <a:ext cx="4699014" cy="1004063"/>
+                    </a:xfrm>
+                    <a:prstGeom prst="rect">
+                      <a:avLst/>
+                    </a:prstGeom>
+                  </pic:spPr>
+                </pic:pic>
+              </a:graphicData>
+            </a:graphic>
+          </wp:inline>
+        </w:drawing>
+      </w:r>
+    </w:p>
+    <w:p>
+      <w:pPr>
+        <w:pStyle w:val="ListParagraph"/>
+      </w:pPr>
+    </w:p>
+    <w:p>
+      <w:pPr>
+        <w:pStyle w:val="ListParagraph"/>
+      </w:pPr>
+      <w:r>
+        <w:t>Then select the current pull request</w:t>
+      </w:r>
+    </w:p>
+    <w:p>
+      <w:pPr>
+        <w:pStyle w:val="ListParagraph"/>
+      </w:pPr>
+      <w:r>
+        <w:t>(see next page)</w:t>
+      </w:r>
+    </w:p>
+    <w:p>
+      <w:pPr>
+        <w:pStyle w:val="ListParagraph"/>
+      </w:pPr>
+      <w:r>
+        <w:lastRenderedPageBreak/>
+        <w:drawing>
+          <wp:inline distT="0" distB="0" distL="0" distR="0" wp14:anchorId="21C83A66" wp14:editId="6EF10088">
+            <wp:extent cx="5437762" cy="3024465"/>
+            <wp:effectExtent l="0" t="0" r="0" b="0"/>
+            <wp:docPr id="11" name="Picture 11"/>
+            <wp:cNvGraphicFramePr>
+              <a:graphicFrameLocks xmlns:a="http://schemas.openxmlformats.org/drawingml/2006/main" noChangeAspect="1"/>
+            </wp:cNvGraphicFramePr>
+            <a:graphic xmlns:a="http://schemas.openxmlformats.org/drawingml/2006/main">
+              <a:graphicData uri="http://schemas.openxmlformats.org/drawingml/2006/picture">
+                <pic:pic xmlns:pic="http://schemas.openxmlformats.org/drawingml/2006/picture">
+                  <pic:nvPicPr>
+                    <pic:cNvPr id="1" name=""/>
+                    <pic:cNvPicPr/>
+                  </pic:nvPicPr>
+                  <pic:blipFill>
+                    <a:blip r:embed="rId12"/>
+                    <a:stretch>
+                      <a:fillRect/>
+                    </a:stretch>
+                  </pic:blipFill>
+                  <pic:spPr>
+                    <a:xfrm>
+                      <a:off x="0" y="0"/>
+                      <a:ext cx="5478018" cy="3046855"/>
+                    </a:xfrm>
+                    <a:prstGeom prst="rect">
+                      <a:avLst/>
+                    </a:prstGeom>
+                  </pic:spPr>
+                </pic:pic>
+              </a:graphicData>
+            </a:graphic>
+          </wp:inline>
+        </w:drawing>
+      </w:r>
+    </w:p>
+    <w:p>
+      <w:pPr>
+        <w:pStyle w:val="ListParagraph"/>
+      </w:pPr>
+      <w:r>
+        <w:t>Then read your lab partner’s comments</w:t>
+      </w:r>
+      <w:r>
+        <w:t>.</w:t>
+      </w:r>
+    </w:p>
+    <w:p>
+      <w:pPr>
+        <w:pStyle w:val="ListParagraph"/>
+      </w:pPr>
+    </w:p>
+    <w:p>
+      <w:pPr>
+        <w:pStyle w:val="ListParagraph"/>
+      </w:pPr>
+      <w:r>
+        <w:drawing>
+          <wp:inline distT="0" distB="0" distL="0" distR="0" wp14:anchorId="62720636" wp14:editId="3084C019">
+            <wp:extent cx="5943600" cy="3655695"/>
+            <wp:effectExtent l="0" t="0" r="0" b="1905"/>
+            <wp:docPr id="12" name="Picture 12"/>
+            <wp:cNvGraphicFramePr>
+              <a:graphicFrameLocks xmlns:a="http://schemas.openxmlformats.org/drawingml/2006/main" noChangeAspect="1"/>
+            </wp:cNvGraphicFramePr>
+            <a:graphic xmlns:a="http://schemas.openxmlformats.org/drawingml/2006/main">
+              <a:graphicData uri="http://schemas.openxmlformats.org/drawingml/2006/picture">
+                <pic:pic xmlns:pic="http://schemas.openxmlformats.org/drawingml/2006/picture">
+                  <pic:nvPicPr>
+                    <pic:cNvPr id="1" name=""/>
+                    <pic:cNvPicPr/>
+                  </pic:nvPicPr>
+                  <pic:blipFill>
+                    <a:blip r:embed="rId13"/>
+                    <a:stretch>
+                      <a:fillRect/>
+                    </a:stretch>
+                  </pic:blipFill>
+                  <pic:spPr>
+                    <a:xfrm>
+                      <a:off x="0" y="0"/>
+                      <a:ext cx="5943600" cy="3655695"/>
+                    </a:xfrm>
+                    <a:prstGeom prst="rect">
+                      <a:avLst/>
+                    </a:prstGeom>
+                  </pic:spPr>
+                </pic:pic>
+              </a:graphicData>
+            </a:graphic>
+          </wp:inline>
+        </w:drawing>
+      </w:r>
+    </w:p>
+    <w:p>
+      <w:pPr>
+        <w:pStyle w:val="ListParagraph"/>
+      </w:pPr>
+    </w:p>
+    <w:p>
+      <w:pPr>
+        <w:pStyle w:val="ListParagraph"/>
+      </w:pPr>
+      <w:r>
+        <w:t>Your la</w:t>
+      </w:r>
+      <w:r>
+        <w:t xml:space="preserve">b partner, </w:t>
+      </w:r>
+      <w:proofErr w:type="spellStart"/>
+      <w:r>
+        <w:t>ironlenny</w:t>
+      </w:r>
+      <w:proofErr w:type="spellEnd"/>
+      <w:r>
+        <w:t xml:space="preserve">, </w:t>
+      </w:r>
+      <w:r>
+        <w:t>doesn’t need to do the merge or close the PR, you can do that yourself once you are satisfied that the code is production-worthy.</w:t>
       </w:r>
       <w:bookmarkStart w:id="0" w:name="_GoBack"/>
       <w:bookmarkEnd w:id="0"/>
     </w:p>
+    <w:p>
+      <w:pPr>
+        <w:pStyle w:val="ListParagraph"/>
+      </w:pPr>
+    </w:p>
+    <w:p>
+      <w:pPr>
+        <w:pStyle w:val="ListParagraph"/>
+      </w:pPr>
+      <w:r>
+        <w:t>It’s fine to make multiple changes to the beta branch and get feedback from your lab partner multiple times if your lab partner is willing.</w:t>
+      </w:r>
+    </w:p>
     <w:sectPr>
+      <w:headerReference w:type="default" r:id="rId14"/>
+      <w:footerReference w:type="default" r:id="rId15"/>
+      <w:headerReference w:type="first" r:id="rId16"/>
       <w:pgSz w:w="12240" w:h="15840"/>
       <w:pgMar w:top="1440" w:right="1440" w:bottom="1440" w:left="1440" w:header="720" w:footer="720" w:gutter="0"/>
       <w:cols w:space="720"/>
+      <w:titlePg/>
       <w:docGrid w:linePitch="360"/>
     </w:sectPr>
   </w:body>
 </w:document>
+</file>
+
+<file path=word/endnotes.xml><?xml version="1.0" encoding="utf-8"?>
+<w:endnotes xmlns:wpc="http://schemas.microsoft.com/office/word/2010/wordprocessingCanvas" xmlns:cx="http://schemas.microsoft.com/office/drawing/2014/chartex" xmlns:cx1="http://schemas.microsoft.com/office/drawing/2015/9/8/chartex" xmlns:cx2="http://schemas.microsoft.com/office/drawing/2015/10/21/chartex" xmlns:cx3="http://schemas.microsoft.com/office/drawing/2016/5/9/chartex" xmlns:cx4="http://schemas.microsoft.com/office/drawing/2016/5/10/chartex" xmlns:cx5="http://schemas.microsoft.com/office/drawing/2016/5/11/chartex" xmlns:cx6="http://schemas.microsoft.com/office/drawing/2016/5/12/chartex" xmlns:cx7="http://schemas.microsoft.com/office/drawing/2016/5/13/chartex" xmlns:cx8="http://schemas.microsoft.com/office/drawing/2016/5/14/chartex" xmlns:mc="http://schemas.openxmlformats.org/markup-compatibility/2006" xmlns:aink="http://schemas.microsoft.com/office/drawing/2016/ink" xmlns:am3d="http://schemas.microsoft.com/office/drawing/2017/model3d" xmlns:o="urn:schemas-microsoft-com:office:office" xmlns:r="http://schemas.openxmlformats.org/officeDocument/2006/relationships" xmlns:m="http://schemas.openxmlformats.org/officeDocument/2006/math" xmlns:v="urn:schemas-microsoft-com:vml" xmlns:wp14="http://schemas.microsoft.com/office/word/2010/wordprocessingDrawing" xmlns:wp="http://schemas.openxmlformats.org/drawingml/2006/wordprocessingDrawing" xmlns:w10="urn:schemas-microsoft-com:office:word" xmlns:w="http://schemas.openxmlformats.org/wordprocessingml/2006/main" xmlns:w14="http://schemas.microsoft.com/office/word/2010/wordml" xmlns:w15="http://schemas.microsoft.com/office/word/2012/wordml" xmlns:w16cid="http://schemas.microsoft.com/office/word/2016/wordml/cid" xmlns:w16se="http://schemas.microsoft.com/office/word/2015/wordml/symex" xmlns:wpg="http://schemas.microsoft.com/office/word/2010/wordprocessingGroup" xmlns:wpi="http://schemas.microsoft.com/office/word/2010/wordprocessingInk" xmlns:wne="http://schemas.microsoft.com/office/word/2006/wordml" xmlns:wps="http://schemas.microsoft.com/office/word/2010/wordprocessingShape" mc:Ignorable="w14 w15 w16se w16cid wp14">
+  <w:endnote w:type="separator" w:id="-1">
+    <w:p>
+      <w:r>
+        <w:separator/>
+      </w:r>
+    </w:p>
+  </w:endnote>
+  <w:endnote w:type="continuationSeparator" w:id="0">
+    <w:p>
+      <w:r>
+        <w:continuationSeparator/>
+      </w:r>
+    </w:p>
+  </w:endnote>
+</w:endnotes>
+</file>
+
+<file path=word/footer1.xml><?xml version="1.0" encoding="utf-8"?>
+<w:ftr xmlns:wpc="http://schemas.microsoft.com/office/word/2010/wordprocessingCanvas" xmlns:cx="http://schemas.microsoft.com/office/drawing/2014/chartex" xmlns:cx1="http://schemas.microsoft.com/office/drawing/2015/9/8/chartex" xmlns:cx2="http://schemas.microsoft.com/office/drawing/2015/10/21/chartex" xmlns:cx3="http://schemas.microsoft.com/office/drawing/2016/5/9/chartex" xmlns:cx4="http://schemas.microsoft.com/office/drawing/2016/5/10/chartex" xmlns:cx5="http://schemas.microsoft.com/office/drawing/2016/5/11/chartex" xmlns:cx6="http://schemas.microsoft.com/office/drawing/2016/5/12/chartex" xmlns:cx7="http://schemas.microsoft.com/office/drawing/2016/5/13/chartex" xmlns:cx8="http://schemas.microsoft.com/office/drawing/2016/5/14/chartex" xmlns:mc="http://schemas.openxmlformats.org/markup-compatibility/2006" xmlns:aink="http://schemas.microsoft.com/office/drawing/2016/ink" xmlns:am3d="http://schemas.microsoft.com/office/drawing/2017/model3d" xmlns:o="urn:schemas-microsoft-com:office:office" xmlns:r="http://schemas.openxmlformats.org/officeDocument/2006/relationships" xmlns:m="http://schemas.openxmlformats.org/officeDocument/2006/math" xmlns:v="urn:schemas-microsoft-com:vml" xmlns:wp14="http://schemas.microsoft.com/office/word/2010/wordprocessingDrawing" xmlns:wp="http://schemas.openxmlformats.org/drawingml/2006/wordprocessingDrawing" xmlns:w10="urn:schemas-microsoft-com:office:word" xmlns:w="http://schemas.openxmlformats.org/wordprocessingml/2006/main" xmlns:w14="http://schemas.microsoft.com/office/word/2010/wordml" xmlns:w15="http://schemas.microsoft.com/office/word/2012/wordml" xmlns:w16cid="http://schemas.microsoft.com/office/word/2016/wordml/cid" xmlns:w16se="http://schemas.microsoft.com/office/word/2015/wordml/symex" xmlns:wpg="http://schemas.microsoft.com/office/word/2010/wordprocessingGroup" xmlns:wpi="http://schemas.microsoft.com/office/word/2010/wordprocessingInk" xmlns:wne="http://schemas.microsoft.com/office/word/2006/wordml" xmlns:wps="http://schemas.microsoft.com/office/word/2010/wordprocessingShape" mc:Ignorable="w14 w15 w16se w16cid wp14">
+  <w:p>
+    <w:pPr>
+      <w:pStyle w:val="Footer"/>
+    </w:pPr>
+    <w:r>
+      <w:t>Written by Brian Bird, Lane Community College, Winter 2019</w:t>
+    </w:r>
+  </w:p>
+</w:ftr>
+</file>
+
+<file path=word/footnotes.xml><?xml version="1.0" encoding="utf-8"?>
+<w:footnotes xmlns:wpc="http://schemas.microsoft.com/office/word/2010/wordprocessingCanvas" xmlns:cx="http://schemas.microsoft.com/office/drawing/2014/chartex" xmlns:cx1="http://schemas.microsoft.com/office/drawing/2015/9/8/chartex" xmlns:cx2="http://schemas.microsoft.com/office/drawing/2015/10/21/chartex" xmlns:cx3="http://schemas.microsoft.com/office/drawing/2016/5/9/chartex" xmlns:cx4="http://schemas.microsoft.com/office/drawing/2016/5/10/chartex" xmlns:cx5="http://schemas.microsoft.com/office/drawing/2016/5/11/chartex" xmlns:cx6="http://schemas.microsoft.com/office/drawing/2016/5/12/chartex" xmlns:cx7="http://schemas.microsoft.com/office/drawing/2016/5/13/chartex" xmlns:cx8="http://schemas.microsoft.com/office/drawing/2016/5/14/chartex" xmlns:mc="http://schemas.openxmlformats.org/markup-compatibility/2006" xmlns:aink="http://schemas.microsoft.com/office/drawing/2016/ink" xmlns:am3d="http://schemas.microsoft.com/office/drawing/2017/model3d" xmlns:o="urn:schemas-microsoft-com:office:office" xmlns:r="http://schemas.openxmlformats.org/officeDocument/2006/relationships" xmlns:m="http://schemas.openxmlformats.org/officeDocument/2006/math" xmlns:v="urn:schemas-microsoft-com:vml" xmlns:wp14="http://schemas.microsoft.com/office/word/2010/wordprocessingDrawing" xmlns:wp="http://schemas.openxmlformats.org/drawingml/2006/wordprocessingDrawing" xmlns:w10="urn:schemas-microsoft-com:office:word" xmlns:w="http://schemas.openxmlformats.org/wordprocessingml/2006/main" xmlns:w14="http://schemas.microsoft.com/office/word/2010/wordml" xmlns:w15="http://schemas.microsoft.com/office/word/2012/wordml" xmlns:w16cid="http://schemas.microsoft.com/office/word/2016/wordml/cid" xmlns:w16se="http://schemas.microsoft.com/office/word/2015/wordml/symex" xmlns:wpg="http://schemas.microsoft.com/office/word/2010/wordprocessingGroup" xmlns:wpi="http://schemas.microsoft.com/office/word/2010/wordprocessingInk" xmlns:wne="http://schemas.microsoft.com/office/word/2006/wordml" xmlns:wps="http://schemas.microsoft.com/office/word/2010/wordprocessingShape" mc:Ignorable="w14 w15 w16se w16cid wp14">
+  <w:footnote w:type="separator" w:id="-1">
+    <w:p>
+      <w:r>
+        <w:separator/>
+      </w:r>
+    </w:p>
+  </w:footnote>
+  <w:footnote w:type="continuationSeparator" w:id="0">
+    <w:p>
+      <w:r>
+        <w:continuationSeparator/>
+      </w:r>
+    </w:p>
+  </w:footnote>
+</w:footnotes>
+</file>
+
+<file path=word/header1.xml><?xml version="1.0" encoding="utf-8"?>
+<w:hdr xmlns:wpc="http://schemas.microsoft.com/office/word/2010/wordprocessingCanvas" xmlns:cx="http://schemas.microsoft.com/office/drawing/2014/chartex" xmlns:cx1="http://schemas.microsoft.com/office/drawing/2015/9/8/chartex" xmlns:cx2="http://schemas.microsoft.com/office/drawing/2015/10/21/chartex" xmlns:cx3="http://schemas.microsoft.com/office/drawing/2016/5/9/chartex" xmlns:cx4="http://schemas.microsoft.com/office/drawing/2016/5/10/chartex" xmlns:cx5="http://schemas.microsoft.com/office/drawing/2016/5/11/chartex" xmlns:cx6="http://schemas.microsoft.com/office/drawing/2016/5/12/chartex" xmlns:cx7="http://schemas.microsoft.com/office/drawing/2016/5/13/chartex" xmlns:cx8="http://schemas.microsoft.com/office/drawing/2016/5/14/chartex" xmlns:mc="http://schemas.openxmlformats.org/markup-compatibility/2006" xmlns:aink="http://schemas.microsoft.com/office/drawing/2016/ink" xmlns:am3d="http://schemas.microsoft.com/office/drawing/2017/model3d" xmlns:o="urn:schemas-microsoft-com:office:office" xmlns:r="http://schemas.openxmlformats.org/officeDocument/2006/relationships" xmlns:m="http://schemas.openxmlformats.org/officeDocument/2006/math" xmlns:v="urn:schemas-microsoft-com:vml" xmlns:wp14="http://schemas.microsoft.com/office/word/2010/wordprocessingDrawing" xmlns:wp="http://schemas.openxmlformats.org/drawingml/2006/wordprocessingDrawing" xmlns:w10="urn:schemas-microsoft-com:office:word" xmlns:w="http://schemas.openxmlformats.org/wordprocessingml/2006/main" xmlns:w14="http://schemas.microsoft.com/office/word/2010/wordml" xmlns:w15="http://schemas.microsoft.com/office/word/2012/wordml" xmlns:w16cid="http://schemas.microsoft.com/office/word/2016/wordml/cid" xmlns:w16se="http://schemas.microsoft.com/office/word/2015/wordml/symex" xmlns:wpg="http://schemas.microsoft.com/office/word/2010/wordprocessingGroup" xmlns:wpi="http://schemas.microsoft.com/office/word/2010/wordprocessingInk" xmlns:wne="http://schemas.microsoft.com/office/word/2006/wordml" xmlns:wps="http://schemas.microsoft.com/office/word/2010/wordprocessingShape" mc:Ignorable="w14 w15 w16se w16cid wp14">
+  <w:p>
+    <w:pPr>
+      <w:pStyle w:val="Header"/>
+    </w:pPr>
+    <w:r>
+      <w:t>Doing a code review on GitHub</w:t>
+    </w:r>
+  </w:p>
+</w:hdr>
+</file>
+
+<file path=word/header2.xml><?xml version="1.0" encoding="utf-8"?>
+<w:hdr xmlns:wpc="http://schemas.microsoft.com/office/word/2010/wordprocessingCanvas" xmlns:cx="http://schemas.microsoft.com/office/drawing/2014/chartex" xmlns:cx1="http://schemas.microsoft.com/office/drawing/2015/9/8/chartex" xmlns:cx2="http://schemas.microsoft.com/office/drawing/2015/10/21/chartex" xmlns:cx3="http://schemas.microsoft.com/office/drawing/2016/5/9/chartex" xmlns:cx4="http://schemas.microsoft.com/office/drawing/2016/5/10/chartex" xmlns:cx5="http://schemas.microsoft.com/office/drawing/2016/5/11/chartex" xmlns:cx6="http://schemas.microsoft.com/office/drawing/2016/5/12/chartex" xmlns:cx7="http://schemas.microsoft.com/office/drawing/2016/5/13/chartex" xmlns:cx8="http://schemas.microsoft.com/office/drawing/2016/5/14/chartex" xmlns:mc="http://schemas.openxmlformats.org/markup-compatibility/2006" xmlns:aink="http://schemas.microsoft.com/office/drawing/2016/ink" xmlns:am3d="http://schemas.microsoft.com/office/drawing/2017/model3d" xmlns:o="urn:schemas-microsoft-com:office:office" xmlns:r="http://schemas.openxmlformats.org/officeDocument/2006/relationships" xmlns:m="http://schemas.openxmlformats.org/officeDocument/2006/math" xmlns:v="urn:schemas-microsoft-com:vml" xmlns:wp14="http://schemas.microsoft.com/office/word/2010/wordprocessingDrawing" xmlns:wp="http://schemas.openxmlformats.org/drawingml/2006/wordprocessingDrawing" xmlns:w10="urn:schemas-microsoft-com:office:word" xmlns:w="http://schemas.openxmlformats.org/wordprocessingml/2006/main" xmlns:w14="http://schemas.microsoft.com/office/word/2010/wordml" xmlns:w15="http://schemas.microsoft.com/office/word/2012/wordml" xmlns:w16cid="http://schemas.microsoft.com/office/word/2016/wordml/cid" xmlns:w16se="http://schemas.microsoft.com/office/word/2015/wordml/symex" xmlns:wpg="http://schemas.microsoft.com/office/word/2010/wordprocessingGroup" xmlns:wpi="http://schemas.microsoft.com/office/word/2010/wordprocessingInk" xmlns:wne="http://schemas.microsoft.com/office/word/2006/wordml" xmlns:wps="http://schemas.microsoft.com/office/word/2010/wordprocessingShape" mc:Ignorable="w14 w15 w16se w16cid wp14">
+  <w:p>
+    <w:pPr>
+      <w:pStyle w:val="Header"/>
+    </w:pPr>
+    <w:r>
+      <w:t>How to send a pull request</w:t>
+    </w:r>
+  </w:p>
+</w:hdr>
 </file>
 
 <file path=word/numbering.xml><?xml version="1.0" encoding="utf-8"?>
@@ -4393,6 +4875,75 @@
       <w:contextualSpacing/>
     </w:pPr>
   </w:style>
+  <w:style w:type="paragraph" w:styleId="Header">
+    <w:name w:val="header"/>
+    <w:basedOn w:val="Normal"/>
+    <w:link w:val="HeaderChar"/>
+    <w:uiPriority w:val="99"/>
+    <w:unhideWhenUsed/>
+    <w:rsid w:val="006F1E0A"/>
+    <w:pPr>
+      <w:tabs>
+        <w:tab w:val="center" w:pos="4680"/>
+        <w:tab w:val="right" w:pos="9360"/>
+      </w:tabs>
+    </w:pPr>
+  </w:style>
+  <w:style w:type="character" w:customStyle="1" w:styleId="HeaderChar">
+    <w:name w:val="Header Char"/>
+    <w:basedOn w:val="DefaultParagraphFont"/>
+    <w:link w:val="Header"/>
+    <w:uiPriority w:val="99"/>
+    <w:rsid w:val="006F1E0A"/>
+  </w:style>
+  <w:style w:type="paragraph" w:styleId="Footer">
+    <w:name w:val="footer"/>
+    <w:basedOn w:val="Normal"/>
+    <w:link w:val="FooterChar"/>
+    <w:uiPriority w:val="99"/>
+    <w:unhideWhenUsed/>
+    <w:rsid w:val="006F1E0A"/>
+    <w:pPr>
+      <w:tabs>
+        <w:tab w:val="center" w:pos="4680"/>
+        <w:tab w:val="right" w:pos="9360"/>
+      </w:tabs>
+    </w:pPr>
+  </w:style>
+  <w:style w:type="character" w:customStyle="1" w:styleId="FooterChar">
+    <w:name w:val="Footer Char"/>
+    <w:basedOn w:val="DefaultParagraphFont"/>
+    <w:link w:val="Footer"/>
+    <w:uiPriority w:val="99"/>
+    <w:rsid w:val="006F1E0A"/>
+  </w:style>
+  <w:style w:type="paragraph" w:styleId="BalloonText">
+    <w:name w:val="Balloon Text"/>
+    <w:basedOn w:val="Normal"/>
+    <w:link w:val="BalloonTextChar"/>
+    <w:uiPriority w:val="99"/>
+    <w:semiHidden/>
+    <w:unhideWhenUsed/>
+    <w:rsid w:val="0045056B"/>
+    <w:rPr>
+      <w:rFonts w:ascii="Times New Roman" w:hAnsi="Times New Roman" w:cs="Times New Roman"/>
+      <w:sz w:val="18"/>
+      <w:szCs w:val="18"/>
+    </w:rPr>
+  </w:style>
+  <w:style w:type="character" w:customStyle="1" w:styleId="BalloonTextChar">
+    <w:name w:val="Balloon Text Char"/>
+    <w:basedOn w:val="DefaultParagraphFont"/>
+    <w:link w:val="BalloonText"/>
+    <w:uiPriority w:val="99"/>
+    <w:semiHidden/>
+    <w:rsid w:val="0045056B"/>
+    <w:rPr>
+      <w:rFonts w:ascii="Times New Roman" w:hAnsi="Times New Roman" w:cs="Times New Roman"/>
+      <w:sz w:val="18"/>
+      <w:szCs w:val="18"/>
+    </w:rPr>
+  </w:style>
 </w:styles>
 </file>
 

</xml_diff>